<commit_message>
Pequeño ajusto en el manual
</commit_message>
<xml_diff>
--- a/Manual de usuario - v2.docx
+++ b/Manual de usuario - v2.docx
@@ -557,6 +557,78 @@
           <w:lang w:val="es-MX"/>
         </w:rPr>
       </w:pPr>
+      <w:r>
+        <w:rPr>
+          <w:rFonts w:ascii="Arial" w:hAnsi="Arial" w:cs="Arial"/>
+          <w:b/>
+          <w:noProof/>
+          <w:sz w:val="24"/>
+          <w:szCs w:val="24"/>
+          <w:lang w:val="es-MX"/>
+        </w:rPr>
+        <w:drawing>
+          <wp:inline distT="0" distB="0" distL="0" distR="0" wp14:anchorId="3AF604E1" wp14:editId="539EF5AD">
+            <wp:extent cx="5607050" cy="3149600"/>
+            <wp:effectExtent l="0" t="0" r="0" b="0"/>
+            <wp:docPr id="1" name="Imagen 1"/>
+            <wp:cNvGraphicFramePr>
+              <a:graphicFrameLocks xmlns:a="http://schemas.openxmlformats.org/drawingml/2006/main" noChangeAspect="1"/>
+            </wp:cNvGraphicFramePr>
+            <a:graphic xmlns:a="http://schemas.openxmlformats.org/drawingml/2006/main">
+              <a:graphicData uri="http://schemas.openxmlformats.org/drawingml/2006/picture">
+                <pic:pic xmlns:pic="http://schemas.openxmlformats.org/drawingml/2006/picture">
+                  <pic:nvPicPr>
+                    <pic:cNvPr id="0" name="Picture 1"/>
+                    <pic:cNvPicPr>
+                      <a:picLocks noChangeAspect="1" noChangeArrowheads="1"/>
+                    </pic:cNvPicPr>
+                  </pic:nvPicPr>
+                  <pic:blipFill>
+                    <a:blip r:embed="rId6" cstate="print">
+                      <a:extLst>
+                        <a:ext uri="{28A0092B-C50C-407E-A947-70E740481C1C}">
+                          <a14:useLocalDpi xmlns:a14="http://schemas.microsoft.com/office/drawing/2010/main" val="0"/>
+                        </a:ext>
+                      </a:extLst>
+                    </a:blip>
+                    <a:srcRect/>
+                    <a:stretch>
+                      <a:fillRect/>
+                    </a:stretch>
+                  </pic:blipFill>
+                  <pic:spPr bwMode="auto">
+                    <a:xfrm>
+                      <a:off x="0" y="0"/>
+                      <a:ext cx="5607050" cy="3149600"/>
+                    </a:xfrm>
+                    <a:prstGeom prst="rect">
+                      <a:avLst/>
+                    </a:prstGeom>
+                    <a:noFill/>
+                    <a:ln>
+                      <a:noFill/>
+                    </a:ln>
+                  </pic:spPr>
+                </pic:pic>
+              </a:graphicData>
+            </a:graphic>
+          </wp:inline>
+        </w:drawing>
+      </w:r>
+      <w:bookmarkStart w:id="0" w:name="_GoBack"/>
+      <w:bookmarkEnd w:id="0"/>
+    </w:p>
+    <w:p>
+      <w:pPr>
+        <w:ind w:left="705"/>
+        <w:rPr>
+          <w:rFonts w:ascii="Arial" w:hAnsi="Arial" w:cs="Arial"/>
+          <w:b/>
+          <w:sz w:val="24"/>
+          <w:szCs w:val="24"/>
+          <w:lang w:val="es-MX"/>
+        </w:rPr>
+      </w:pPr>
     </w:p>
     <w:p>
       <w:pPr>
@@ -635,7 +707,7 @@
                     <pic:cNvPicPr/>
                   </pic:nvPicPr>
                   <pic:blipFill>
-                    <a:blip r:embed="rId6"/>
+                    <a:blip r:embed="rId7"/>
                     <a:stretch>
                       <a:fillRect/>
                     </a:stretch>
@@ -779,6 +851,7 @@
           <w:szCs w:val="24"/>
           <w:lang w:val="es-MX"/>
         </w:rPr>
+        <w:lastRenderedPageBreak/>
         <w:drawing>
           <wp:inline distT="0" distB="0" distL="0" distR="0" wp14:anchorId="45B94A71" wp14:editId="7E8B171A">
             <wp:extent cx="4019550" cy="1060450"/>
@@ -797,7 +870,7 @@
                     </pic:cNvPicPr>
                   </pic:nvPicPr>
                   <pic:blipFill>
-                    <a:blip r:embed="rId7">
+                    <a:blip r:embed="rId8">
                       <a:extLst>
                         <a:ext uri="{28A0092B-C50C-407E-A947-70E740481C1C}">
                           <a14:useLocalDpi xmlns:a14="http://schemas.microsoft.com/office/drawing/2010/main" val="0"/>
@@ -908,7 +981,6 @@
           <w:szCs w:val="24"/>
           <w:lang w:val="es-MX"/>
         </w:rPr>
-        <w:lastRenderedPageBreak/>
         <w:drawing>
           <wp:inline distT="0" distB="0" distL="0" distR="0" wp14:anchorId="06EE791E" wp14:editId="500B0647">
             <wp:extent cx="5600700" cy="2336800"/>
@@ -927,7 +999,7 @@
                     </pic:cNvPicPr>
                   </pic:nvPicPr>
                   <pic:blipFill>
-                    <a:blip r:embed="rId8">
+                    <a:blip r:embed="rId9">
                       <a:extLst>
                         <a:ext uri="{28A0092B-C50C-407E-A947-70E740481C1C}">
                           <a14:useLocalDpi xmlns:a14="http://schemas.microsoft.com/office/drawing/2010/main" val="0"/>
@@ -1095,7 +1167,7 @@
                     <pic:cNvPicPr/>
                   </pic:nvPicPr>
                   <pic:blipFill>
-                    <a:blip r:embed="rId9"/>
+                    <a:blip r:embed="rId10"/>
                     <a:stretch>
                       <a:fillRect/>
                     </a:stretch>
@@ -1239,6 +1311,7 @@
           <w:szCs w:val="24"/>
           <w:lang w:val="es-MX"/>
         </w:rPr>
+        <w:lastRenderedPageBreak/>
         <w:t xml:space="preserve">De lo contrario, si el usuario está seguro de que el listado fue copiado de manera correcta, presiona clic izquierdo sobre el botón </w:t>
       </w:r>
       <w:r>
@@ -1395,7 +1468,6 @@
           <w:szCs w:val="24"/>
           <w:lang w:val="es-MX"/>
         </w:rPr>
-        <w:lastRenderedPageBreak/>
         <w:drawing>
           <wp:inline distT="0" distB="0" distL="0" distR="0" wp14:anchorId="5343B75F" wp14:editId="090DCE72">
             <wp:extent cx="5613400" cy="2368550"/>
@@ -1414,7 +1486,7 @@
                     </pic:cNvPicPr>
                   </pic:nvPicPr>
                   <pic:blipFill>
-                    <a:blip r:embed="rId10">
+                    <a:blip r:embed="rId11">
                       <a:extLst>
                         <a:ext uri="{28A0092B-C50C-407E-A947-70E740481C1C}">
                           <a14:useLocalDpi xmlns:a14="http://schemas.microsoft.com/office/drawing/2010/main" val="0"/>
@@ -1592,7 +1664,7 @@
                     </pic:cNvPicPr>
                   </pic:nvPicPr>
                   <pic:blipFill>
-                    <a:blip r:embed="rId11">
+                    <a:blip r:embed="rId12">
                       <a:extLst>
                         <a:ext uri="{28A0092B-C50C-407E-A947-70E740481C1C}">
                           <a14:useLocalDpi xmlns:a14="http://schemas.microsoft.com/office/drawing/2010/main" val="0"/>
@@ -1686,7 +1758,7 @@
                     <pic:cNvPicPr/>
                   </pic:nvPicPr>
                   <pic:blipFill>
-                    <a:blip r:embed="rId12"/>
+                    <a:blip r:embed="rId13"/>
                     <a:stretch>
                       <a:fillRect/>
                     </a:stretch>
@@ -1877,7 +1949,7 @@
                     <pic:cNvPicPr/>
                   </pic:nvPicPr>
                   <pic:blipFill>
-                    <a:blip r:embed="rId13"/>
+                    <a:blip r:embed="rId14"/>
                     <a:stretch>
                       <a:fillRect/>
                     </a:stretch>
@@ -2322,8 +2394,6 @@
         </w:rPr>
         <w:t xml:space="preserve"> y librerías correspondientes</w:t>
       </w:r>
-      <w:bookmarkStart w:id="0" w:name="_GoBack"/>
-      <w:bookmarkEnd w:id="0"/>
     </w:p>
     <w:p>
       <w:pPr>

</xml_diff>

<commit_message>
Filtro de ciudades eliminadas mejorado considerablemente (ahora puede filtrar las ciudades innecesarias sin importar las que hayan), manual de usuario actualizado
</commit_message>
<xml_diff>
--- a/Manual de usuario - v2.docx
+++ b/Manual de usuario - v2.docx
@@ -615,8 +615,6 @@
           </wp:inline>
         </w:drawing>
       </w:r>
-      <w:bookmarkStart w:id="0" w:name="_GoBack"/>
-      <w:bookmarkEnd w:id="0"/>
     </w:p>
     <w:p>
       <w:pPr>
@@ -2014,6 +2012,217 @@
     </w:p>
     <w:p>
       <w:pPr>
+        <w:pStyle w:val="Prrafodelista"/>
+        <w:rPr>
+          <w:rFonts w:ascii="Arial" w:hAnsi="Arial" w:cs="Arial"/>
+          <w:sz w:val="24"/>
+          <w:szCs w:val="24"/>
+          <w:lang w:val="es-MX"/>
+        </w:rPr>
+      </w:pPr>
+    </w:p>
+    <w:p>
+      <w:pPr>
+        <w:pStyle w:val="Prrafodelista"/>
+        <w:rPr>
+          <w:rFonts w:ascii="Arial" w:hAnsi="Arial" w:cs="Arial"/>
+          <w:sz w:val="24"/>
+          <w:szCs w:val="24"/>
+          <w:lang w:val="es-MX"/>
+        </w:rPr>
+      </w:pPr>
+    </w:p>
+    <w:p>
+      <w:pPr>
+        <w:pStyle w:val="Prrafodelista"/>
+        <w:rPr>
+          <w:rFonts w:ascii="Arial" w:hAnsi="Arial" w:cs="Arial"/>
+          <w:sz w:val="24"/>
+          <w:szCs w:val="24"/>
+          <w:lang w:val="es-MX"/>
+        </w:rPr>
+      </w:pPr>
+      <w:r>
+        <w:rPr>
+          <w:rFonts w:ascii="Arial" w:hAnsi="Arial" w:cs="Arial"/>
+          <w:sz w:val="24"/>
+          <w:szCs w:val="24"/>
+          <w:lang w:val="es-MX"/>
+        </w:rPr>
+        <w:lastRenderedPageBreak/>
+        <w:t xml:space="preserve">- Como se puede visualizar en la ventana que informa los cambios ejecutados sobre un archivo, entre estos cambios el listado de expertas que </w:t>
+      </w:r>
+      <w:r>
+        <w:rPr>
+          <w:rFonts w:ascii="Arial" w:hAnsi="Arial" w:cs="Arial"/>
+          <w:b/>
+          <w:sz w:val="24"/>
+          <w:szCs w:val="24"/>
+          <w:lang w:val="es-MX"/>
+        </w:rPr>
+        <w:t xml:space="preserve">NO </w:t>
+      </w:r>
+      <w:r>
+        <w:rPr>
+          <w:rFonts w:ascii="Arial" w:hAnsi="Arial" w:cs="Arial"/>
+          <w:sz w:val="24"/>
+          <w:szCs w:val="24"/>
+          <w:lang w:val="es-MX"/>
+        </w:rPr>
+        <w:t xml:space="preserve">tienen servicio es copiado en las columnas Q, R y S de la hoja </w:t>
+      </w:r>
+      <w:r>
+        <w:rPr>
+          <w:rFonts w:ascii="Arial" w:hAnsi="Arial" w:cs="Arial"/>
+          <w:b/>
+          <w:sz w:val="24"/>
+          <w:szCs w:val="24"/>
+          <w:lang w:val="es-MX"/>
+        </w:rPr>
+        <w:t xml:space="preserve">INFORME SOLICITUDES </w:t>
+      </w:r>
+      <w:r>
+        <w:rPr>
+          <w:rFonts w:ascii="Arial" w:hAnsi="Arial" w:cs="Arial"/>
+          <w:sz w:val="24"/>
+          <w:szCs w:val="24"/>
+          <w:lang w:val="es-MX"/>
+        </w:rPr>
+        <w:t>respectivamente.</w:t>
+      </w:r>
+    </w:p>
+    <w:p>
+      <w:pPr>
+        <w:pStyle w:val="Prrafodelista"/>
+        <w:rPr>
+          <w:rFonts w:ascii="Arial" w:hAnsi="Arial" w:cs="Arial"/>
+          <w:sz w:val="24"/>
+          <w:szCs w:val="24"/>
+          <w:lang w:val="es-MX"/>
+        </w:rPr>
+      </w:pPr>
+    </w:p>
+    <w:p>
+      <w:pPr>
+        <w:pStyle w:val="Prrafodelista"/>
+        <w:rPr>
+          <w:rFonts w:ascii="Arial" w:hAnsi="Arial" w:cs="Arial"/>
+          <w:sz w:val="24"/>
+          <w:szCs w:val="24"/>
+          <w:lang w:val="es-MX"/>
+        </w:rPr>
+      </w:pPr>
+      <w:r>
+        <w:rPr>
+          <w:rFonts w:ascii="Arial" w:hAnsi="Arial" w:cs="Arial"/>
+          <w:noProof/>
+          <w:sz w:val="24"/>
+          <w:szCs w:val="24"/>
+          <w:lang w:val="es-MX"/>
+        </w:rPr>
+        <w:drawing>
+          <wp:inline distT="0" distB="0" distL="0" distR="0" wp14:anchorId="6810416B" wp14:editId="46947987">
+            <wp:extent cx="5607050" cy="3149600"/>
+            <wp:effectExtent l="0" t="0" r="0" b="0"/>
+            <wp:docPr id="2" name="Imagen 2"/>
+            <wp:cNvGraphicFramePr>
+              <a:graphicFrameLocks xmlns:a="http://schemas.openxmlformats.org/drawingml/2006/main" noChangeAspect="1"/>
+            </wp:cNvGraphicFramePr>
+            <a:graphic xmlns:a="http://schemas.openxmlformats.org/drawingml/2006/main">
+              <a:graphicData uri="http://schemas.openxmlformats.org/drawingml/2006/picture">
+                <pic:pic xmlns:pic="http://schemas.openxmlformats.org/drawingml/2006/picture">
+                  <pic:nvPicPr>
+                    <pic:cNvPr id="0" name="Picture 1"/>
+                    <pic:cNvPicPr>
+                      <a:picLocks noChangeAspect="1" noChangeArrowheads="1"/>
+                    </pic:cNvPicPr>
+                  </pic:nvPicPr>
+                  <pic:blipFill>
+                    <a:blip r:embed="rId15" cstate="print">
+                      <a:extLst>
+                        <a:ext uri="{28A0092B-C50C-407E-A947-70E740481C1C}">
+                          <a14:useLocalDpi xmlns:a14="http://schemas.microsoft.com/office/drawing/2010/main" val="0"/>
+                        </a:ext>
+                      </a:extLst>
+                    </a:blip>
+                    <a:srcRect/>
+                    <a:stretch>
+                      <a:fillRect/>
+                    </a:stretch>
+                  </pic:blipFill>
+                  <pic:spPr bwMode="auto">
+                    <a:xfrm>
+                      <a:off x="0" y="0"/>
+                      <a:ext cx="5607050" cy="3149600"/>
+                    </a:xfrm>
+                    <a:prstGeom prst="rect">
+                      <a:avLst/>
+                    </a:prstGeom>
+                    <a:noFill/>
+                    <a:ln>
+                      <a:noFill/>
+                    </a:ln>
+                  </pic:spPr>
+                </pic:pic>
+              </a:graphicData>
+            </a:graphic>
+          </wp:inline>
+        </w:drawing>
+      </w:r>
+    </w:p>
+    <w:p>
+      <w:pPr>
+        <w:pStyle w:val="Prrafodelista"/>
+        <w:rPr>
+          <w:rFonts w:ascii="Arial" w:hAnsi="Arial" w:cs="Arial"/>
+          <w:sz w:val="24"/>
+          <w:szCs w:val="24"/>
+          <w:lang w:val="es-MX"/>
+        </w:rPr>
+      </w:pPr>
+    </w:p>
+    <w:p>
+      <w:pPr>
+        <w:pStyle w:val="Prrafodelista"/>
+        <w:rPr>
+          <w:rFonts w:ascii="Arial" w:hAnsi="Arial" w:cs="Arial"/>
+          <w:sz w:val="24"/>
+          <w:szCs w:val="24"/>
+          <w:lang w:val="es-MX"/>
+        </w:rPr>
+      </w:pPr>
+      <w:r>
+        <w:rPr>
+          <w:rFonts w:ascii="Arial" w:hAnsi="Arial" w:cs="Arial"/>
+          <w:sz w:val="24"/>
+          <w:szCs w:val="24"/>
+          <w:lang w:val="es-MX"/>
+        </w:rPr>
+        <w:t xml:space="preserve">El usuario selecciona toda la lista y con </w:t>
+      </w:r>
+      <w:r>
+        <w:rPr>
+          <w:rFonts w:ascii="Arial" w:hAnsi="Arial" w:cs="Arial"/>
+          <w:b/>
+          <w:sz w:val="24"/>
+          <w:szCs w:val="24"/>
+          <w:lang w:val="es-MX"/>
+        </w:rPr>
+        <w:t xml:space="preserve">CTRL – X </w:t>
+      </w:r>
+      <w:r>
+        <w:rPr>
+          <w:rFonts w:ascii="Arial" w:hAnsi="Arial" w:cs="Arial"/>
+          <w:sz w:val="24"/>
+          <w:szCs w:val="24"/>
+          <w:lang w:val="es-MX"/>
+        </w:rPr>
+        <w:t>puede trasladar el listado al espacio de la hoja que mejor le convenga para el avance</w:t>
+      </w:r>
+    </w:p>
+    <w:p>
+      <w:pPr>
+        <w:pStyle w:val="Prrafodelista"/>
         <w:rPr>
           <w:rFonts w:ascii="Arial" w:hAnsi="Arial" w:cs="Arial"/>
           <w:sz w:val="24"/>
@@ -2128,7 +2337,6 @@
     </w:p>
     <w:p>
       <w:pPr>
-        <w:jc w:val="right"/>
         <w:rPr>
           <w:rFonts w:ascii="Arial" w:hAnsi="Arial" w:cs="Arial"/>
           <w:b/>
@@ -2138,227 +2346,8 @@
           <w:lang w:val="es-MX"/>
         </w:rPr>
       </w:pPr>
-    </w:p>
-    <w:p>
-      <w:pPr>
-        <w:jc w:val="right"/>
-        <w:rPr>
-          <w:rFonts w:ascii="Arial" w:hAnsi="Arial" w:cs="Arial"/>
-          <w:b/>
-          <w:bCs/>
-          <w:sz w:val="24"/>
-          <w:szCs w:val="24"/>
-          <w:lang w:val="es-MX"/>
-        </w:rPr>
-      </w:pPr>
-    </w:p>
-    <w:p>
-      <w:pPr>
-        <w:jc w:val="right"/>
-        <w:rPr>
-          <w:rFonts w:ascii="Arial" w:hAnsi="Arial" w:cs="Arial"/>
-          <w:b/>
-          <w:bCs/>
-          <w:sz w:val="24"/>
-          <w:szCs w:val="24"/>
-          <w:lang w:val="es-MX"/>
-        </w:rPr>
-      </w:pPr>
-    </w:p>
-    <w:p>
-      <w:pPr>
-        <w:jc w:val="right"/>
-        <w:rPr>
-          <w:rFonts w:ascii="Arial" w:hAnsi="Arial" w:cs="Arial"/>
-          <w:b/>
-          <w:bCs/>
-          <w:sz w:val="24"/>
-          <w:szCs w:val="24"/>
-          <w:lang w:val="es-MX"/>
-        </w:rPr>
-      </w:pPr>
-    </w:p>
-    <w:p>
-      <w:pPr>
-        <w:jc w:val="right"/>
-        <w:rPr>
-          <w:rFonts w:ascii="Arial" w:hAnsi="Arial" w:cs="Arial"/>
-          <w:b/>
-          <w:bCs/>
-          <w:sz w:val="24"/>
-          <w:szCs w:val="24"/>
-          <w:lang w:val="es-MX"/>
-        </w:rPr>
-      </w:pPr>
-    </w:p>
-    <w:p>
-      <w:pPr>
-        <w:jc w:val="right"/>
-        <w:rPr>
-          <w:rFonts w:ascii="Arial" w:hAnsi="Arial" w:cs="Arial"/>
-          <w:b/>
-          <w:bCs/>
-          <w:sz w:val="24"/>
-          <w:szCs w:val="24"/>
-          <w:lang w:val="es-MX"/>
-        </w:rPr>
-      </w:pPr>
-    </w:p>
-    <w:p>
-      <w:pPr>
-        <w:jc w:val="right"/>
-        <w:rPr>
-          <w:rFonts w:ascii="Arial" w:hAnsi="Arial" w:cs="Arial"/>
-          <w:b/>
-          <w:bCs/>
-          <w:sz w:val="24"/>
-          <w:szCs w:val="24"/>
-          <w:lang w:val="es-MX"/>
-        </w:rPr>
-      </w:pPr>
-    </w:p>
-    <w:p>
-      <w:pPr>
-        <w:jc w:val="right"/>
-        <w:rPr>
-          <w:rFonts w:ascii="Arial" w:hAnsi="Arial" w:cs="Arial"/>
-          <w:b/>
-          <w:bCs/>
-          <w:sz w:val="24"/>
-          <w:szCs w:val="24"/>
-          <w:lang w:val="es-MX"/>
-        </w:rPr>
-      </w:pPr>
-    </w:p>
-    <w:p>
-      <w:pPr>
-        <w:jc w:val="right"/>
-        <w:rPr>
-          <w:rFonts w:ascii="Arial" w:hAnsi="Arial" w:cs="Arial"/>
-          <w:b/>
-          <w:bCs/>
-          <w:sz w:val="24"/>
-          <w:szCs w:val="24"/>
-          <w:lang w:val="es-MX"/>
-        </w:rPr>
-      </w:pPr>
-    </w:p>
-    <w:p>
-      <w:pPr>
-        <w:jc w:val="right"/>
-        <w:rPr>
-          <w:rFonts w:ascii="Arial" w:hAnsi="Arial" w:cs="Arial"/>
-          <w:b/>
-          <w:bCs/>
-          <w:sz w:val="24"/>
-          <w:szCs w:val="24"/>
-          <w:lang w:val="es-MX"/>
-        </w:rPr>
-      </w:pPr>
-    </w:p>
-    <w:p>
-      <w:pPr>
-        <w:jc w:val="right"/>
-        <w:rPr>
-          <w:rFonts w:ascii="Arial" w:hAnsi="Arial" w:cs="Arial"/>
-          <w:b/>
-          <w:bCs/>
-          <w:sz w:val="24"/>
-          <w:szCs w:val="24"/>
-          <w:lang w:val="es-MX"/>
-        </w:rPr>
-      </w:pPr>
-    </w:p>
-    <w:p>
-      <w:pPr>
-        <w:jc w:val="right"/>
-        <w:rPr>
-          <w:rFonts w:ascii="Arial" w:hAnsi="Arial" w:cs="Arial"/>
-          <w:b/>
-          <w:bCs/>
-          <w:sz w:val="24"/>
-          <w:szCs w:val="24"/>
-          <w:lang w:val="es-MX"/>
-        </w:rPr>
-      </w:pPr>
-    </w:p>
-    <w:p>
-      <w:pPr>
-        <w:jc w:val="right"/>
-        <w:rPr>
-          <w:rFonts w:ascii="Arial" w:hAnsi="Arial" w:cs="Arial"/>
-          <w:b/>
-          <w:bCs/>
-          <w:sz w:val="24"/>
-          <w:szCs w:val="24"/>
-          <w:lang w:val="es-MX"/>
-        </w:rPr>
-      </w:pPr>
-    </w:p>
-    <w:p>
-      <w:pPr>
-        <w:jc w:val="right"/>
-        <w:rPr>
-          <w:rFonts w:ascii="Arial" w:hAnsi="Arial" w:cs="Arial"/>
-          <w:b/>
-          <w:bCs/>
-          <w:sz w:val="24"/>
-          <w:szCs w:val="24"/>
-          <w:lang w:val="es-MX"/>
-        </w:rPr>
-      </w:pPr>
-    </w:p>
-    <w:p>
-      <w:pPr>
-        <w:jc w:val="right"/>
-        <w:rPr>
-          <w:rFonts w:ascii="Arial" w:hAnsi="Arial" w:cs="Arial"/>
-          <w:b/>
-          <w:bCs/>
-          <w:sz w:val="24"/>
-          <w:szCs w:val="24"/>
-          <w:lang w:val="es-MX"/>
-        </w:rPr>
-      </w:pPr>
-    </w:p>
-    <w:p>
-      <w:pPr>
-        <w:jc w:val="right"/>
-        <w:rPr>
-          <w:rFonts w:ascii="Arial" w:hAnsi="Arial" w:cs="Arial"/>
-          <w:b/>
-          <w:bCs/>
-          <w:sz w:val="24"/>
-          <w:szCs w:val="24"/>
-          <w:lang w:val="es-MX"/>
-        </w:rPr>
-      </w:pPr>
-    </w:p>
-    <w:p>
-      <w:pPr>
-        <w:jc w:val="right"/>
-        <w:rPr>
-          <w:rFonts w:ascii="Arial" w:hAnsi="Arial" w:cs="Arial"/>
-          <w:b/>
-          <w:bCs/>
-          <w:sz w:val="24"/>
-          <w:szCs w:val="24"/>
-          <w:lang w:val="es-MX"/>
-        </w:rPr>
-      </w:pPr>
-    </w:p>
-    <w:p>
-      <w:pPr>
-        <w:jc w:val="right"/>
-        <w:rPr>
-          <w:rFonts w:ascii="Arial" w:hAnsi="Arial" w:cs="Arial"/>
-          <w:b/>
-          <w:bCs/>
-          <w:sz w:val="24"/>
-          <w:szCs w:val="24"/>
-          <w:lang w:val="es-MX"/>
-        </w:rPr>
-      </w:pPr>
+      <w:bookmarkStart w:id="0" w:name="_GoBack"/>
+      <w:bookmarkEnd w:id="0"/>
     </w:p>
     <w:p>
       <w:pPr>
@@ -3361,6 +3350,118 @@
     </w:lvl>
   </w:abstractNum>
   <w:abstractNum w:abstractNumId="9" w15:restartNumberingAfterBreak="0">
+    <w:nsid w:val="69AB1B72"/>
+    <w:multiLevelType w:val="hybridMultilevel"/>
+    <w:tmpl w:val="BF8E63FA"/>
+    <w:lvl w:ilvl="0" w:tplc="39DE82FE">
+      <w:numFmt w:val="bullet"/>
+      <w:lvlText w:val="-"/>
+      <w:lvlJc w:val="left"/>
+      <w:pPr>
+        <w:ind w:left="1065" w:hanging="360"/>
+      </w:pPr>
+      <w:rPr>
+        <w:rFonts w:ascii="Arial" w:eastAsiaTheme="minorHAnsi" w:hAnsi="Arial" w:cs="Arial" w:hint="default"/>
+      </w:rPr>
+    </w:lvl>
+    <w:lvl w:ilvl="1" w:tplc="240A0003" w:tentative="1">
+      <w:start w:val="1"/>
+      <w:numFmt w:val="bullet"/>
+      <w:lvlText w:val="o"/>
+      <w:lvlJc w:val="left"/>
+      <w:pPr>
+        <w:ind w:left="1785" w:hanging="360"/>
+      </w:pPr>
+      <w:rPr>
+        <w:rFonts w:ascii="Courier New" w:hAnsi="Courier New" w:cs="Courier New" w:hint="default"/>
+      </w:rPr>
+    </w:lvl>
+    <w:lvl w:ilvl="2" w:tplc="240A0005" w:tentative="1">
+      <w:start w:val="1"/>
+      <w:numFmt w:val="bullet"/>
+      <w:lvlText w:val=""/>
+      <w:lvlJc w:val="left"/>
+      <w:pPr>
+        <w:ind w:left="2505" w:hanging="360"/>
+      </w:pPr>
+      <w:rPr>
+        <w:rFonts w:ascii="Wingdings" w:hAnsi="Wingdings" w:hint="default"/>
+      </w:rPr>
+    </w:lvl>
+    <w:lvl w:ilvl="3" w:tplc="240A0001" w:tentative="1">
+      <w:start w:val="1"/>
+      <w:numFmt w:val="bullet"/>
+      <w:lvlText w:val=""/>
+      <w:lvlJc w:val="left"/>
+      <w:pPr>
+        <w:ind w:left="3225" w:hanging="360"/>
+      </w:pPr>
+      <w:rPr>
+        <w:rFonts w:ascii="Symbol" w:hAnsi="Symbol" w:hint="default"/>
+      </w:rPr>
+    </w:lvl>
+    <w:lvl w:ilvl="4" w:tplc="240A0003" w:tentative="1">
+      <w:start w:val="1"/>
+      <w:numFmt w:val="bullet"/>
+      <w:lvlText w:val="o"/>
+      <w:lvlJc w:val="left"/>
+      <w:pPr>
+        <w:ind w:left="3945" w:hanging="360"/>
+      </w:pPr>
+      <w:rPr>
+        <w:rFonts w:ascii="Courier New" w:hAnsi="Courier New" w:cs="Courier New" w:hint="default"/>
+      </w:rPr>
+    </w:lvl>
+    <w:lvl w:ilvl="5" w:tplc="240A0005" w:tentative="1">
+      <w:start w:val="1"/>
+      <w:numFmt w:val="bullet"/>
+      <w:lvlText w:val=""/>
+      <w:lvlJc w:val="left"/>
+      <w:pPr>
+        <w:ind w:left="4665" w:hanging="360"/>
+      </w:pPr>
+      <w:rPr>
+        <w:rFonts w:ascii="Wingdings" w:hAnsi="Wingdings" w:hint="default"/>
+      </w:rPr>
+    </w:lvl>
+    <w:lvl w:ilvl="6" w:tplc="240A0001" w:tentative="1">
+      <w:start w:val="1"/>
+      <w:numFmt w:val="bullet"/>
+      <w:lvlText w:val=""/>
+      <w:lvlJc w:val="left"/>
+      <w:pPr>
+        <w:ind w:left="5385" w:hanging="360"/>
+      </w:pPr>
+      <w:rPr>
+        <w:rFonts w:ascii="Symbol" w:hAnsi="Symbol" w:hint="default"/>
+      </w:rPr>
+    </w:lvl>
+    <w:lvl w:ilvl="7" w:tplc="240A0003" w:tentative="1">
+      <w:start w:val="1"/>
+      <w:numFmt w:val="bullet"/>
+      <w:lvlText w:val="o"/>
+      <w:lvlJc w:val="left"/>
+      <w:pPr>
+        <w:ind w:left="6105" w:hanging="360"/>
+      </w:pPr>
+      <w:rPr>
+        <w:rFonts w:ascii="Courier New" w:hAnsi="Courier New" w:cs="Courier New" w:hint="default"/>
+      </w:rPr>
+    </w:lvl>
+    <w:lvl w:ilvl="8" w:tplc="240A0005" w:tentative="1">
+      <w:start w:val="1"/>
+      <w:numFmt w:val="bullet"/>
+      <w:lvlText w:val=""/>
+      <w:lvlJc w:val="left"/>
+      <w:pPr>
+        <w:ind w:left="6825" w:hanging="360"/>
+      </w:pPr>
+      <w:rPr>
+        <w:rFonts w:ascii="Wingdings" w:hAnsi="Wingdings" w:hint="default"/>
+      </w:rPr>
+    </w:lvl>
+  </w:abstractNum>
+  <w:abstractNum w:abstractNumId="10" w15:restartNumberingAfterBreak="0">
     <w:nsid w:val="6D714E79"/>
     <w:multiLevelType w:val="hybridMultilevel"/>
     <w:tmpl w:val="5CEC32BE"/>
@@ -3471,13 +3572,16 @@
     <w:abstractNumId w:val="3"/>
   </w:num>
   <w:num w:numId="8">
-    <w:abstractNumId w:val="9"/>
+    <w:abstractNumId w:val="10"/>
   </w:num>
   <w:num w:numId="9">
     <w:abstractNumId w:val="7"/>
   </w:num>
   <w:num w:numId="10">
     <w:abstractNumId w:val="1"/>
+  </w:num>
+  <w:num w:numId="11">
+    <w:abstractNumId w:val="9"/>
   </w:num>
 </w:numbering>
 </file>

</xml_diff>

<commit_message>
Ahora el programa resalta las expertas que son de Soacha en la columna O, para que las gestoras puedan validar el servicio.
</commit_message>
<xml_diff>
--- a/Manual de usuario - v2.docx
+++ b/Manual de usuario - v2.docx
@@ -2233,114 +2233,165 @@
     </w:p>
     <w:p>
       <w:pPr>
-        <w:jc w:val="right"/>
-        <w:rPr>
-          <w:rFonts w:ascii="Arial" w:hAnsi="Arial" w:cs="Arial"/>
-          <w:b/>
-          <w:bCs/>
-          <w:sz w:val="24"/>
-          <w:szCs w:val="24"/>
-          <w:lang w:val="es-MX"/>
-        </w:rPr>
-      </w:pPr>
-    </w:p>
-    <w:p>
-      <w:pPr>
-        <w:jc w:val="right"/>
-        <w:rPr>
-          <w:rFonts w:ascii="Arial" w:hAnsi="Arial" w:cs="Arial"/>
-          <w:b/>
-          <w:bCs/>
-          <w:sz w:val="24"/>
-          <w:szCs w:val="24"/>
-          <w:lang w:val="es-MX"/>
-        </w:rPr>
-      </w:pPr>
-    </w:p>
-    <w:p>
-      <w:pPr>
-        <w:jc w:val="right"/>
-        <w:rPr>
-          <w:rFonts w:ascii="Arial" w:hAnsi="Arial" w:cs="Arial"/>
-          <w:b/>
-          <w:bCs/>
-          <w:sz w:val="24"/>
-          <w:szCs w:val="24"/>
-          <w:lang w:val="es-MX"/>
-        </w:rPr>
-      </w:pPr>
-    </w:p>
-    <w:p>
-      <w:pPr>
-        <w:jc w:val="right"/>
-        <w:rPr>
-          <w:rFonts w:ascii="Arial" w:hAnsi="Arial" w:cs="Arial"/>
-          <w:b/>
-          <w:bCs/>
-          <w:sz w:val="24"/>
-          <w:szCs w:val="24"/>
-          <w:lang w:val="es-MX"/>
-        </w:rPr>
-      </w:pPr>
-    </w:p>
-    <w:p>
-      <w:pPr>
-        <w:jc w:val="right"/>
-        <w:rPr>
-          <w:rFonts w:ascii="Arial" w:hAnsi="Arial" w:cs="Arial"/>
-          <w:b/>
-          <w:bCs/>
-          <w:sz w:val="24"/>
-          <w:szCs w:val="24"/>
-          <w:lang w:val="es-MX"/>
-        </w:rPr>
-      </w:pPr>
-    </w:p>
-    <w:p>
-      <w:pPr>
-        <w:jc w:val="right"/>
-        <w:rPr>
-          <w:rFonts w:ascii="Arial" w:hAnsi="Arial" w:cs="Arial"/>
-          <w:b/>
-          <w:bCs/>
-          <w:sz w:val="24"/>
-          <w:szCs w:val="24"/>
-          <w:lang w:val="es-MX"/>
-        </w:rPr>
-      </w:pPr>
-    </w:p>
-    <w:p>
-      <w:pPr>
-        <w:jc w:val="right"/>
-        <w:rPr>
-          <w:rFonts w:ascii="Arial" w:hAnsi="Arial" w:cs="Arial"/>
-          <w:b/>
-          <w:bCs/>
-          <w:sz w:val="24"/>
-          <w:szCs w:val="24"/>
-          <w:lang w:val="es-MX"/>
-        </w:rPr>
-      </w:pPr>
-    </w:p>
-    <w:p>
-      <w:pPr>
-        <w:jc w:val="right"/>
-        <w:rPr>
-          <w:rFonts w:ascii="Arial" w:hAnsi="Arial" w:cs="Arial"/>
-          <w:b/>
-          <w:bCs/>
-          <w:sz w:val="24"/>
-          <w:szCs w:val="24"/>
-          <w:lang w:val="es-MX"/>
-        </w:rPr>
-      </w:pPr>
-    </w:p>
-    <w:p>
-      <w:pPr>
-        <w:rPr>
-          <w:rFonts w:ascii="Arial" w:hAnsi="Arial" w:cs="Arial"/>
-          <w:b/>
-          <w:bCs/>
+        <w:pStyle w:val="Prrafodelista"/>
+        <w:rPr>
+          <w:rFonts w:ascii="Arial" w:hAnsi="Arial" w:cs="Arial"/>
+          <w:sz w:val="24"/>
+          <w:szCs w:val="24"/>
+          <w:lang w:val="es-MX"/>
+        </w:rPr>
+      </w:pPr>
+    </w:p>
+    <w:p>
+      <w:pPr>
+        <w:pStyle w:val="Prrafodelista"/>
+        <w:rPr>
+          <w:rFonts w:ascii="Arial" w:hAnsi="Arial" w:cs="Arial"/>
+          <w:sz w:val="24"/>
+          <w:szCs w:val="24"/>
+          <w:lang w:val="es-MX"/>
+        </w:rPr>
+      </w:pPr>
+      <w:r>
+        <w:rPr>
+          <w:rFonts w:ascii="Arial" w:hAnsi="Arial" w:cs="Arial"/>
+          <w:sz w:val="24"/>
+          <w:szCs w:val="24"/>
+          <w:lang w:val="es-MX"/>
+        </w:rPr>
+        <w:t xml:space="preserve">- Para las expertas cuya ciudades tienen el valor de </w:t>
+      </w:r>
+      <w:r>
+        <w:rPr>
+          <w:rFonts w:ascii="Arial" w:hAnsi="Arial" w:cs="Arial"/>
+          <w:b/>
+          <w:sz w:val="24"/>
+          <w:szCs w:val="24"/>
+          <w:lang w:val="es-MX"/>
+        </w:rPr>
+        <w:t>SOACHA</w:t>
+      </w:r>
+      <w:r>
+        <w:rPr>
+          <w:rFonts w:ascii="Arial" w:hAnsi="Arial" w:cs="Arial"/>
+          <w:sz w:val="24"/>
+          <w:szCs w:val="24"/>
+          <w:lang w:val="es-MX"/>
+        </w:rPr>
+        <w:t xml:space="preserve">, al momento de modificar el archivo con la aplicación, el programa también detecta automáticamente si en la columna </w:t>
+      </w:r>
+      <w:r>
+        <w:rPr>
+          <w:rFonts w:ascii="Arial" w:hAnsi="Arial" w:cs="Arial"/>
+          <w:b/>
+          <w:sz w:val="24"/>
+          <w:szCs w:val="24"/>
+          <w:lang w:val="es-MX"/>
+        </w:rPr>
+        <w:t xml:space="preserve">Ciudad </w:t>
+      </w:r>
+      <w:r>
+        <w:rPr>
+          <w:rFonts w:ascii="Arial" w:hAnsi="Arial" w:cs="Arial"/>
+          <w:sz w:val="24"/>
+          <w:szCs w:val="24"/>
+          <w:lang w:val="es-MX"/>
+        </w:rPr>
+        <w:t xml:space="preserve">se encuentra el valor de </w:t>
+      </w:r>
+      <w:r>
+        <w:rPr>
+          <w:rFonts w:ascii="Arial" w:hAnsi="Arial" w:cs="Arial"/>
+          <w:b/>
+          <w:sz w:val="24"/>
+          <w:szCs w:val="24"/>
+          <w:lang w:val="es-MX"/>
+        </w:rPr>
+        <w:t>SOACHA</w:t>
+      </w:r>
+      <w:r>
+        <w:rPr>
+          <w:rFonts w:ascii="Arial" w:hAnsi="Arial" w:cs="Arial"/>
+          <w:sz w:val="24"/>
+          <w:szCs w:val="24"/>
+          <w:lang w:val="es-MX"/>
+        </w:rPr>
+        <w:t>, si es así, ingresa el siguiente texto: “</w:t>
+      </w:r>
+      <w:proofErr w:type="gramStart"/>
+      <w:r>
+        <w:rPr>
+          <w:rFonts w:ascii="Arial" w:hAnsi="Arial" w:cs="Arial"/>
+          <w:b/>
+          <w:sz w:val="24"/>
+          <w:szCs w:val="24"/>
+          <w:lang w:val="es-MX"/>
+        </w:rPr>
+        <w:t>Soacha(</w:t>
+      </w:r>
+      <w:proofErr w:type="gramEnd"/>
+      <w:r>
+        <w:rPr>
+          <w:rFonts w:ascii="Arial" w:hAnsi="Arial" w:cs="Arial"/>
+          <w:b/>
+          <w:sz w:val="24"/>
+          <w:szCs w:val="24"/>
+          <w:lang w:val="es-MX"/>
+        </w:rPr>
+        <w:t>Validar Servicio)</w:t>
+      </w:r>
+      <w:r>
+        <w:rPr>
+          <w:rFonts w:ascii="Arial" w:hAnsi="Arial" w:cs="Arial"/>
+          <w:sz w:val="24"/>
+          <w:szCs w:val="24"/>
+          <w:lang w:val="es-MX"/>
+        </w:rPr>
+        <w:t xml:space="preserve">” en la </w:t>
+      </w:r>
+      <w:r>
+        <w:rPr>
+          <w:rFonts w:ascii="Arial" w:hAnsi="Arial" w:cs="Arial"/>
+          <w:b/>
+          <w:sz w:val="24"/>
+          <w:szCs w:val="24"/>
+          <w:lang w:val="es-MX"/>
+        </w:rPr>
+        <w:t>columna O</w:t>
+      </w:r>
+      <w:r>
+        <w:rPr>
+          <w:rFonts w:ascii="Arial" w:hAnsi="Arial" w:cs="Arial"/>
+          <w:sz w:val="24"/>
+          <w:szCs w:val="24"/>
+          <w:lang w:val="es-MX"/>
+        </w:rPr>
+        <w:t xml:space="preserve"> de la fila correspondiente, con este valor, las gestoras pueden saber con exactitud cuales expertas tienen el valor de Soacha y </w:t>
+      </w:r>
+      <w:r>
+        <w:rPr>
+          <w:rFonts w:ascii="Arial" w:hAnsi="Arial" w:cs="Arial"/>
+          <w:sz w:val="24"/>
+          <w:szCs w:val="24"/>
+          <w:lang w:val="es-MX"/>
+        </w:rPr>
+        <w:t xml:space="preserve">así poder </w:t>
+      </w:r>
+      <w:r>
+        <w:rPr>
+          <w:rFonts w:ascii="Arial" w:hAnsi="Arial" w:cs="Arial"/>
+          <w:sz w:val="24"/>
+          <w:szCs w:val="24"/>
+          <w:lang w:val="es-MX"/>
+        </w:rPr>
+        <w:t>validar el servicio.</w:t>
+      </w:r>
+    </w:p>
+    <w:p>
+      <w:pPr>
+        <w:pStyle w:val="Prrafodelista"/>
+        <w:rPr>
+          <w:rFonts w:ascii="Arial" w:hAnsi="Arial" w:cs="Arial"/>
           <w:sz w:val="24"/>
           <w:szCs w:val="24"/>
           <w:lang w:val="es-MX"/>
@@ -2348,6 +2399,272 @@
       </w:pPr>
       <w:bookmarkStart w:id="0" w:name="_GoBack"/>
       <w:bookmarkEnd w:id="0"/>
+    </w:p>
+    <w:p>
+      <w:pPr>
+        <w:pStyle w:val="Prrafodelista"/>
+        <w:rPr>
+          <w:rFonts w:ascii="Arial" w:hAnsi="Arial" w:cs="Arial"/>
+          <w:sz w:val="24"/>
+          <w:szCs w:val="24"/>
+          <w:lang w:val="es-MX"/>
+        </w:rPr>
+      </w:pPr>
+      <w:r>
+        <w:rPr>
+          <w:rFonts w:ascii="Arial" w:hAnsi="Arial" w:cs="Arial"/>
+          <w:noProof/>
+          <w:sz w:val="24"/>
+          <w:szCs w:val="24"/>
+          <w:lang w:val="es-MX"/>
+        </w:rPr>
+        <w:lastRenderedPageBreak/>
+        <w:drawing>
+          <wp:inline distT="0" distB="0" distL="0" distR="0" wp14:anchorId="55DD0B50" wp14:editId="2D38387D">
+            <wp:extent cx="5607050" cy="3149600"/>
+            <wp:effectExtent l="0" t="0" r="0" b="0"/>
+            <wp:docPr id="4" name="Imagen 4"/>
+            <wp:cNvGraphicFramePr>
+              <a:graphicFrameLocks xmlns:a="http://schemas.openxmlformats.org/drawingml/2006/main" noChangeAspect="1"/>
+            </wp:cNvGraphicFramePr>
+            <a:graphic xmlns:a="http://schemas.openxmlformats.org/drawingml/2006/main">
+              <a:graphicData uri="http://schemas.openxmlformats.org/drawingml/2006/picture">
+                <pic:pic xmlns:pic="http://schemas.openxmlformats.org/drawingml/2006/picture">
+                  <pic:nvPicPr>
+                    <pic:cNvPr id="0" name="Picture 1"/>
+                    <pic:cNvPicPr>
+                      <a:picLocks noChangeAspect="1" noChangeArrowheads="1"/>
+                    </pic:cNvPicPr>
+                  </pic:nvPicPr>
+                  <pic:blipFill>
+                    <a:blip r:embed="rId16" cstate="print">
+                      <a:extLst>
+                        <a:ext uri="{28A0092B-C50C-407E-A947-70E740481C1C}">
+                          <a14:useLocalDpi xmlns:a14="http://schemas.microsoft.com/office/drawing/2010/main" val="0"/>
+                        </a:ext>
+                      </a:extLst>
+                    </a:blip>
+                    <a:srcRect/>
+                    <a:stretch>
+                      <a:fillRect/>
+                    </a:stretch>
+                  </pic:blipFill>
+                  <pic:spPr bwMode="auto">
+                    <a:xfrm>
+                      <a:off x="0" y="0"/>
+                      <a:ext cx="5607050" cy="3149600"/>
+                    </a:xfrm>
+                    <a:prstGeom prst="rect">
+                      <a:avLst/>
+                    </a:prstGeom>
+                    <a:noFill/>
+                    <a:ln>
+                      <a:noFill/>
+                    </a:ln>
+                  </pic:spPr>
+                </pic:pic>
+              </a:graphicData>
+            </a:graphic>
+          </wp:inline>
+        </w:drawing>
+      </w:r>
+    </w:p>
+    <w:p>
+      <w:pPr>
+        <w:pStyle w:val="Prrafodelista"/>
+        <w:rPr>
+          <w:rFonts w:ascii="Arial" w:hAnsi="Arial" w:cs="Arial"/>
+          <w:sz w:val="24"/>
+          <w:szCs w:val="24"/>
+          <w:lang w:val="es-MX"/>
+        </w:rPr>
+      </w:pPr>
+    </w:p>
+    <w:p>
+      <w:pPr>
+        <w:pStyle w:val="Prrafodelista"/>
+        <w:rPr>
+          <w:rFonts w:ascii="Arial" w:hAnsi="Arial" w:cs="Arial"/>
+          <w:sz w:val="24"/>
+          <w:szCs w:val="24"/>
+          <w:lang w:val="es-MX"/>
+        </w:rPr>
+      </w:pPr>
+    </w:p>
+    <w:p>
+      <w:pPr>
+        <w:pStyle w:val="Prrafodelista"/>
+        <w:rPr>
+          <w:rFonts w:ascii="Arial" w:hAnsi="Arial" w:cs="Arial"/>
+          <w:sz w:val="24"/>
+          <w:szCs w:val="24"/>
+          <w:lang w:val="es-MX"/>
+        </w:rPr>
+      </w:pPr>
+    </w:p>
+    <w:p>
+      <w:pPr>
+        <w:jc w:val="right"/>
+        <w:rPr>
+          <w:rFonts w:ascii="Arial" w:hAnsi="Arial" w:cs="Arial"/>
+          <w:b/>
+          <w:bCs/>
+          <w:sz w:val="24"/>
+          <w:szCs w:val="24"/>
+          <w:lang w:val="es-MX"/>
+        </w:rPr>
+      </w:pPr>
+    </w:p>
+    <w:p>
+      <w:pPr>
+        <w:jc w:val="right"/>
+        <w:rPr>
+          <w:rFonts w:ascii="Arial" w:hAnsi="Arial" w:cs="Arial"/>
+          <w:b/>
+          <w:bCs/>
+          <w:sz w:val="24"/>
+          <w:szCs w:val="24"/>
+          <w:lang w:val="es-MX"/>
+        </w:rPr>
+      </w:pPr>
+    </w:p>
+    <w:p>
+      <w:pPr>
+        <w:jc w:val="right"/>
+        <w:rPr>
+          <w:rFonts w:ascii="Arial" w:hAnsi="Arial" w:cs="Arial"/>
+          <w:b/>
+          <w:bCs/>
+          <w:sz w:val="24"/>
+          <w:szCs w:val="24"/>
+          <w:lang w:val="es-MX"/>
+        </w:rPr>
+      </w:pPr>
+    </w:p>
+    <w:p>
+      <w:pPr>
+        <w:jc w:val="right"/>
+        <w:rPr>
+          <w:rFonts w:ascii="Arial" w:hAnsi="Arial" w:cs="Arial"/>
+          <w:b/>
+          <w:bCs/>
+          <w:sz w:val="24"/>
+          <w:szCs w:val="24"/>
+          <w:lang w:val="es-MX"/>
+        </w:rPr>
+      </w:pPr>
+    </w:p>
+    <w:p>
+      <w:pPr>
+        <w:jc w:val="right"/>
+        <w:rPr>
+          <w:rFonts w:ascii="Arial" w:hAnsi="Arial" w:cs="Arial"/>
+          <w:b/>
+          <w:bCs/>
+          <w:sz w:val="24"/>
+          <w:szCs w:val="24"/>
+          <w:lang w:val="es-MX"/>
+        </w:rPr>
+      </w:pPr>
+    </w:p>
+    <w:p>
+      <w:pPr>
+        <w:jc w:val="right"/>
+        <w:rPr>
+          <w:rFonts w:ascii="Arial" w:hAnsi="Arial" w:cs="Arial"/>
+          <w:b/>
+          <w:bCs/>
+          <w:sz w:val="24"/>
+          <w:szCs w:val="24"/>
+          <w:lang w:val="es-MX"/>
+        </w:rPr>
+      </w:pPr>
+    </w:p>
+    <w:p>
+      <w:pPr>
+        <w:jc w:val="right"/>
+        <w:rPr>
+          <w:rFonts w:ascii="Arial" w:hAnsi="Arial" w:cs="Arial"/>
+          <w:b/>
+          <w:bCs/>
+          <w:sz w:val="24"/>
+          <w:szCs w:val="24"/>
+          <w:lang w:val="es-MX"/>
+        </w:rPr>
+      </w:pPr>
+    </w:p>
+    <w:p>
+      <w:pPr>
+        <w:jc w:val="right"/>
+        <w:rPr>
+          <w:rFonts w:ascii="Arial" w:hAnsi="Arial" w:cs="Arial"/>
+          <w:b/>
+          <w:bCs/>
+          <w:sz w:val="24"/>
+          <w:szCs w:val="24"/>
+          <w:lang w:val="es-MX"/>
+        </w:rPr>
+      </w:pPr>
+    </w:p>
+    <w:p>
+      <w:pPr>
+        <w:rPr>
+          <w:rFonts w:ascii="Arial" w:hAnsi="Arial" w:cs="Arial"/>
+          <w:b/>
+          <w:bCs/>
+          <w:sz w:val="24"/>
+          <w:szCs w:val="24"/>
+          <w:lang w:val="es-MX"/>
+        </w:rPr>
+      </w:pPr>
+    </w:p>
+    <w:p>
+      <w:pPr>
+        <w:rPr>
+          <w:rFonts w:ascii="Arial" w:hAnsi="Arial" w:cs="Arial"/>
+          <w:b/>
+          <w:bCs/>
+          <w:sz w:val="24"/>
+          <w:szCs w:val="24"/>
+          <w:lang w:val="es-MX"/>
+        </w:rPr>
+      </w:pPr>
+    </w:p>
+    <w:p>
+      <w:pPr>
+        <w:rPr>
+          <w:rFonts w:ascii="Arial" w:hAnsi="Arial" w:cs="Arial"/>
+          <w:b/>
+          <w:bCs/>
+          <w:sz w:val="24"/>
+          <w:szCs w:val="24"/>
+          <w:lang w:val="es-MX"/>
+        </w:rPr>
+      </w:pPr>
+    </w:p>
+    <w:p>
+      <w:pPr>
+        <w:rPr>
+          <w:rFonts w:ascii="Arial" w:hAnsi="Arial" w:cs="Arial"/>
+          <w:b/>
+          <w:bCs/>
+          <w:sz w:val="24"/>
+          <w:szCs w:val="24"/>
+          <w:lang w:val="es-MX"/>
+        </w:rPr>
+      </w:pPr>
+    </w:p>
+    <w:p>
+      <w:pPr>
+        <w:rPr>
+          <w:rFonts w:ascii="Arial" w:hAnsi="Arial" w:cs="Arial"/>
+          <w:b/>
+          <w:bCs/>
+          <w:sz w:val="24"/>
+          <w:szCs w:val="24"/>
+          <w:lang w:val="es-MX"/>
+        </w:rPr>
+      </w:pPr>
     </w:p>
     <w:p>
       <w:pPr>

</xml_diff>

<commit_message>
Notas y consideraciones importantes para futuros cambios o intervenciones en la plantilla del SIC
</commit_message>
<xml_diff>
--- a/Manual de usuario - v2.docx
+++ b/Manual de usuario - v2.docx
@@ -2259,7 +2259,25 @@
           <w:szCs w:val="24"/>
           <w:lang w:val="es-MX"/>
         </w:rPr>
-        <w:t xml:space="preserve">- Para las expertas cuya ciudades tienen el valor de </w:t>
+        <w:t xml:space="preserve">- Para las expertas </w:t>
+      </w:r>
+      <w:r>
+        <w:rPr>
+          <w:rFonts w:ascii="Arial" w:hAnsi="Arial" w:cs="Arial"/>
+          <w:sz w:val="24"/>
+          <w:szCs w:val="24"/>
+          <w:lang w:val="es-MX"/>
+        </w:rPr>
+        <w:t>cuyas ciudades</w:t>
+      </w:r>
+      <w:r>
+        <w:rPr>
+          <w:rFonts w:ascii="Arial" w:hAnsi="Arial" w:cs="Arial"/>
+          <w:sz w:val="24"/>
+          <w:szCs w:val="24"/>
+          <w:lang w:val="es-MX"/>
+        </w:rPr>
+        <w:t xml:space="preserve"> tienen el valor de </w:t>
       </w:r>
       <w:r>
         <w:rPr>
@@ -2278,76 +2296,35 @@
           <w:szCs w:val="24"/>
           <w:lang w:val="es-MX"/>
         </w:rPr>
-        <w:t xml:space="preserve">, al momento de modificar el archivo con la aplicación, el programa también detecta automáticamente si en la columna </w:t>
-      </w:r>
-      <w:r>
-        <w:rPr>
-          <w:rFonts w:ascii="Arial" w:hAnsi="Arial" w:cs="Arial"/>
-          <w:b/>
-          <w:sz w:val="24"/>
-          <w:szCs w:val="24"/>
-          <w:lang w:val="es-MX"/>
-        </w:rPr>
-        <w:t xml:space="preserve">Ciudad </w:t>
-      </w:r>
-      <w:r>
-        <w:rPr>
-          <w:rFonts w:ascii="Arial" w:hAnsi="Arial" w:cs="Arial"/>
-          <w:sz w:val="24"/>
-          <w:szCs w:val="24"/>
-          <w:lang w:val="es-MX"/>
-        </w:rPr>
-        <w:t xml:space="preserve">se encuentra el valor de </w:t>
-      </w:r>
-      <w:r>
-        <w:rPr>
-          <w:rFonts w:ascii="Arial" w:hAnsi="Arial" w:cs="Arial"/>
-          <w:b/>
-          <w:sz w:val="24"/>
-          <w:szCs w:val="24"/>
-          <w:lang w:val="es-MX"/>
-        </w:rPr>
-        <w:t>SOACHA</w:t>
-      </w:r>
-      <w:r>
-        <w:rPr>
-          <w:rFonts w:ascii="Arial" w:hAnsi="Arial" w:cs="Arial"/>
-          <w:sz w:val="24"/>
-          <w:szCs w:val="24"/>
-          <w:lang w:val="es-MX"/>
-        </w:rPr>
-        <w:t>, si es así, ingresa el siguiente texto: “</w:t>
-      </w:r>
-      <w:proofErr w:type="gramStart"/>
-      <w:r>
-        <w:rPr>
-          <w:rFonts w:ascii="Arial" w:hAnsi="Arial" w:cs="Arial"/>
-          <w:b/>
-          <w:sz w:val="24"/>
-          <w:szCs w:val="24"/>
-          <w:lang w:val="es-MX"/>
-        </w:rPr>
-        <w:t>Soacha(</w:t>
-      </w:r>
-      <w:proofErr w:type="gramEnd"/>
-      <w:r>
-        <w:rPr>
-          <w:rFonts w:ascii="Arial" w:hAnsi="Arial" w:cs="Arial"/>
-          <w:b/>
-          <w:sz w:val="24"/>
-          <w:szCs w:val="24"/>
-          <w:lang w:val="es-MX"/>
-        </w:rPr>
-        <w:t>Validar Servicio)</w:t>
-      </w:r>
-      <w:r>
-        <w:rPr>
-          <w:rFonts w:ascii="Arial" w:hAnsi="Arial" w:cs="Arial"/>
-          <w:sz w:val="24"/>
-          <w:szCs w:val="24"/>
-          <w:lang w:val="es-MX"/>
-        </w:rPr>
-        <w:t xml:space="preserve">” en la </w:t>
+        <w:t xml:space="preserve">, al momento de modificar el archivo con la aplicación, </w:t>
+      </w:r>
+      <w:r>
+        <w:rPr>
+          <w:rFonts w:ascii="Arial" w:hAnsi="Arial" w:cs="Arial"/>
+          <w:sz w:val="24"/>
+          <w:szCs w:val="24"/>
+          <w:lang w:val="es-MX"/>
+        </w:rPr>
+        <w:t xml:space="preserve">así mismo como se filtran las ciudades de Bogotá, Chía, Cota y Cajicá, también se filtra la ciudad de </w:t>
+      </w:r>
+      <w:r>
+        <w:rPr>
+          <w:rFonts w:ascii="Arial" w:hAnsi="Arial" w:cs="Arial"/>
+          <w:b/>
+          <w:sz w:val="24"/>
+          <w:szCs w:val="24"/>
+          <w:lang w:val="es-MX"/>
+        </w:rPr>
+        <w:t>Soacha</w:t>
+      </w:r>
+      <w:r>
+        <w:rPr>
+          <w:rFonts w:ascii="Arial" w:hAnsi="Arial" w:cs="Arial"/>
+          <w:sz w:val="24"/>
+          <w:szCs w:val="24"/>
+          <w:lang w:val="es-MX"/>
+        </w:rPr>
+        <w:t xml:space="preserve">, la diferencia es que, para este caso el programa ingresa automáticamente un valor en la </w:t>
       </w:r>
       <w:r>
         <w:rPr>
@@ -2366,39 +2343,66 @@
           <w:szCs w:val="24"/>
           <w:lang w:val="es-MX"/>
         </w:rPr>
-        <w:t xml:space="preserve"> de la fila correspondiente, con este valor, las gestoras pueden saber con exactitud cuales expertas tienen el valor de Soacha y </w:t>
-      </w:r>
-      <w:r>
-        <w:rPr>
-          <w:rFonts w:ascii="Arial" w:hAnsi="Arial" w:cs="Arial"/>
-          <w:sz w:val="24"/>
-          <w:szCs w:val="24"/>
-          <w:lang w:val="es-MX"/>
-        </w:rPr>
-        <w:t xml:space="preserve">así poder </w:t>
-      </w:r>
-      <w:r>
-        <w:rPr>
-          <w:rFonts w:ascii="Arial" w:hAnsi="Arial" w:cs="Arial"/>
-          <w:sz w:val="24"/>
-          <w:szCs w:val="24"/>
-          <w:lang w:val="es-MX"/>
-        </w:rPr>
-        <w:t>validar el servicio.</w:t>
-      </w:r>
-    </w:p>
-    <w:p>
-      <w:pPr>
-        <w:pStyle w:val="Prrafodelista"/>
-        <w:rPr>
-          <w:rFonts w:ascii="Arial" w:hAnsi="Arial" w:cs="Arial"/>
-          <w:sz w:val="24"/>
-          <w:szCs w:val="24"/>
-          <w:lang w:val="es-MX"/>
-        </w:rPr>
-      </w:pPr>
-      <w:bookmarkStart w:id="0" w:name="_GoBack"/>
-      <w:bookmarkEnd w:id="0"/>
+        <w:t xml:space="preserve"> de la hoja </w:t>
+      </w:r>
+      <w:r>
+        <w:rPr>
+          <w:rFonts w:ascii="Arial" w:hAnsi="Arial" w:cs="Arial"/>
+          <w:b/>
+          <w:sz w:val="24"/>
+          <w:szCs w:val="24"/>
+          <w:lang w:val="es-MX"/>
+        </w:rPr>
+        <w:t>INFORME SOLICITUDES</w:t>
+      </w:r>
+      <w:r>
+        <w:rPr>
+          <w:rFonts w:ascii="Arial" w:hAnsi="Arial" w:cs="Arial"/>
+          <w:sz w:val="24"/>
+          <w:szCs w:val="24"/>
+          <w:lang w:val="es-MX"/>
+        </w:rPr>
+        <w:t>: “</w:t>
+      </w:r>
+      <w:r>
+        <w:rPr>
+          <w:rFonts w:ascii="Arial" w:hAnsi="Arial" w:cs="Arial"/>
+          <w:b/>
+          <w:sz w:val="24"/>
+          <w:szCs w:val="24"/>
+          <w:lang w:val="es-MX"/>
+        </w:rPr>
+        <w:t>Soacha(Validar servicio)</w:t>
+      </w:r>
+      <w:r>
+        <w:rPr>
+          <w:rFonts w:ascii="Arial" w:hAnsi="Arial" w:cs="Arial"/>
+          <w:sz w:val="24"/>
+          <w:szCs w:val="24"/>
+          <w:lang w:val="es-MX"/>
+        </w:rPr>
+        <w:t xml:space="preserve">”, </w:t>
+      </w:r>
+      <w:r>
+        <w:rPr>
+          <w:rFonts w:ascii="Arial" w:hAnsi="Arial" w:cs="Arial"/>
+          <w:sz w:val="24"/>
+          <w:szCs w:val="24"/>
+          <w:lang w:val="es-MX"/>
+        </w:rPr>
+        <w:t>con este valor, el usuario puede saber con exactitud las expertas de Soacha.</w:t>
+      </w:r>
+    </w:p>
+    <w:p>
+      <w:pPr>
+        <w:pStyle w:val="Prrafodelista"/>
+        <w:rPr>
+          <w:rFonts w:ascii="Arial" w:hAnsi="Arial" w:cs="Arial"/>
+          <w:sz w:val="24"/>
+          <w:szCs w:val="24"/>
+          <w:lang w:val="es-MX"/>
+        </w:rPr>
+      </w:pPr>
     </w:p>
     <w:p>
       <w:pPr>
@@ -2490,6 +2494,73 @@
           <w:lang w:val="es-MX"/>
         </w:rPr>
       </w:pPr>
+      <w:r>
+        <w:rPr>
+          <w:rFonts w:ascii="Arial" w:hAnsi="Arial" w:cs="Arial"/>
+          <w:sz w:val="24"/>
+          <w:szCs w:val="24"/>
+          <w:lang w:val="es-MX"/>
+        </w:rPr>
+        <w:t xml:space="preserve">En la columna </w:t>
+      </w:r>
+      <w:r>
+        <w:rPr>
+          <w:rFonts w:ascii="Arial" w:hAnsi="Arial" w:cs="Arial"/>
+          <w:b/>
+          <w:sz w:val="24"/>
+          <w:szCs w:val="24"/>
+          <w:lang w:val="es-MX"/>
+        </w:rPr>
+        <w:t>Ciudad</w:t>
+      </w:r>
+      <w:r>
+        <w:rPr>
+          <w:rFonts w:ascii="Arial" w:hAnsi="Arial" w:cs="Arial"/>
+          <w:sz w:val="24"/>
+          <w:szCs w:val="24"/>
+          <w:lang w:val="es-MX"/>
+        </w:rPr>
+        <w:t xml:space="preserve"> del archivo original, la experta EMILI NAYERLI GONZALEZ</w:t>
+      </w:r>
+      <w:r>
+        <w:rPr>
+          <w:rFonts w:ascii="Arial" w:hAnsi="Arial" w:cs="Arial"/>
+          <w:sz w:val="24"/>
+          <w:szCs w:val="24"/>
+          <w:lang w:val="es-MX"/>
+        </w:rPr>
+        <w:t xml:space="preserve"> tiene asignado el valor de </w:t>
+      </w:r>
+      <w:r>
+        <w:rPr>
+          <w:rFonts w:ascii="Arial" w:hAnsi="Arial" w:cs="Arial"/>
+          <w:b/>
+          <w:sz w:val="24"/>
+          <w:szCs w:val="24"/>
+          <w:lang w:val="es-MX"/>
+        </w:rPr>
+        <w:t>Soacha</w:t>
+      </w:r>
+      <w:r>
+        <w:rPr>
+          <w:rFonts w:ascii="Arial" w:hAnsi="Arial" w:cs="Arial"/>
+          <w:sz w:val="24"/>
+          <w:szCs w:val="24"/>
+          <w:lang w:val="es-MX"/>
+        </w:rPr>
+        <w:t>, como se pude visualizar, el programa le asigna este valor de forma automática.</w:t>
+      </w:r>
+    </w:p>
+    <w:p>
+      <w:pPr>
+        <w:pStyle w:val="Prrafodelista"/>
+        <w:rPr>
+          <w:rFonts w:ascii="Arial" w:hAnsi="Arial" w:cs="Arial"/>
+          <w:sz w:val="24"/>
+          <w:szCs w:val="24"/>
+          <w:lang w:val="es-MX"/>
+        </w:rPr>
+      </w:pPr>
     </w:p>
     <w:p>
       <w:pPr>
@@ -2641,30 +2712,8 @@
           <w:lang w:val="es-MX"/>
         </w:rPr>
       </w:pPr>
-    </w:p>
-    <w:p>
-      <w:pPr>
-        <w:rPr>
-          <w:rFonts w:ascii="Arial" w:hAnsi="Arial" w:cs="Arial"/>
-          <w:b/>
-          <w:bCs/>
-          <w:sz w:val="24"/>
-          <w:szCs w:val="24"/>
-          <w:lang w:val="es-MX"/>
-        </w:rPr>
-      </w:pPr>
-    </w:p>
-    <w:p>
-      <w:pPr>
-        <w:rPr>
-          <w:rFonts w:ascii="Arial" w:hAnsi="Arial" w:cs="Arial"/>
-          <w:b/>
-          <w:bCs/>
-          <w:sz w:val="24"/>
-          <w:szCs w:val="24"/>
-          <w:lang w:val="es-MX"/>
-        </w:rPr>
-      </w:pPr>
+      <w:bookmarkStart w:id="0" w:name="_GoBack"/>
+      <w:bookmarkEnd w:id="0"/>
     </w:p>
     <w:p>
       <w:pPr>

</xml_diff>

<commit_message>
nueva etiqueta añadida a la GUI para las gestoras de servicios
</commit_message>
<xml_diff>
--- a/Manual de usuario - v2.docx
+++ b/Manual de usuario - v2.docx
@@ -687,174 +687,17 @@
       </w:pPr>
       <w:r>
         <w:rPr>
+          <w:rFonts w:ascii="Arial" w:hAnsi="Arial" w:cs="Arial"/>
           <w:noProof/>
+          <w:sz w:val="24"/>
+          <w:szCs w:val="24"/>
+          <w:lang w:val="es-MX"/>
         </w:rPr>
         <w:drawing>
-          <wp:inline distT="0" distB="0" distL="0" distR="0" wp14:anchorId="7672DFEA" wp14:editId="300517BC">
-            <wp:extent cx="4019550" cy="1057275"/>
-            <wp:effectExtent l="0" t="0" r="0" b="9525"/>
-            <wp:docPr id="7" name="Imagen 7"/>
-            <wp:cNvGraphicFramePr>
-              <a:graphicFrameLocks xmlns:a="http://schemas.openxmlformats.org/drawingml/2006/main" noChangeAspect="1"/>
-            </wp:cNvGraphicFramePr>
-            <a:graphic xmlns:a="http://schemas.openxmlformats.org/drawingml/2006/main">
-              <a:graphicData uri="http://schemas.openxmlformats.org/drawingml/2006/picture">
-                <pic:pic xmlns:pic="http://schemas.openxmlformats.org/drawingml/2006/picture">
-                  <pic:nvPicPr>
-                    <pic:cNvPr id="1" name=""/>
-                    <pic:cNvPicPr/>
-                  </pic:nvPicPr>
-                  <pic:blipFill>
-                    <a:blip r:embed="rId7"/>
-                    <a:stretch>
-                      <a:fillRect/>
-                    </a:stretch>
-                  </pic:blipFill>
-                  <pic:spPr>
-                    <a:xfrm>
-                      <a:off x="0" y="0"/>
-                      <a:ext cx="4019550" cy="1057275"/>
-                    </a:xfrm>
-                    <a:prstGeom prst="rect">
-                      <a:avLst/>
-                    </a:prstGeom>
-                  </pic:spPr>
-                </pic:pic>
-              </a:graphicData>
-            </a:graphic>
-          </wp:inline>
-        </w:drawing>
-      </w:r>
-    </w:p>
-    <w:p>
-      <w:pPr>
-        <w:rPr>
-          <w:rFonts w:ascii="Arial" w:hAnsi="Arial" w:cs="Arial"/>
-          <w:sz w:val="24"/>
-          <w:szCs w:val="24"/>
-          <w:lang w:val="es-MX"/>
-        </w:rPr>
-      </w:pPr>
-    </w:p>
-    <w:p>
-      <w:pPr>
-        <w:pStyle w:val="Prrafodelista"/>
-        <w:numPr>
-          <w:ilvl w:val="0"/>
-          <w:numId w:val="8"/>
-        </w:numPr>
-        <w:rPr>
-          <w:rFonts w:ascii="Arial" w:hAnsi="Arial" w:cs="Arial"/>
-          <w:sz w:val="24"/>
-          <w:szCs w:val="24"/>
-          <w:lang w:val="es-MX"/>
-        </w:rPr>
-      </w:pPr>
-      <w:r>
-        <w:rPr>
-          <w:rFonts w:ascii="Arial" w:hAnsi="Arial" w:cs="Arial"/>
-          <w:sz w:val="24"/>
-          <w:szCs w:val="24"/>
-          <w:lang w:val="es-MX"/>
-        </w:rPr>
-        <w:t xml:space="preserve">Botón </w:t>
-      </w:r>
-      <w:r>
-        <w:rPr>
-          <w:rFonts w:ascii="Arial" w:hAnsi="Arial" w:cs="Arial"/>
-          <w:b/>
-          <w:sz w:val="24"/>
-          <w:szCs w:val="24"/>
-          <w:lang w:val="es-MX"/>
-        </w:rPr>
-        <w:t xml:space="preserve">Procesar Archivo Excel </w:t>
-      </w:r>
-    </w:p>
-    <w:p>
-      <w:pPr>
-        <w:pStyle w:val="Prrafodelista"/>
-        <w:rPr>
-          <w:rFonts w:ascii="Arial" w:hAnsi="Arial" w:cs="Arial"/>
-          <w:sz w:val="24"/>
-          <w:szCs w:val="24"/>
-          <w:lang w:val="es-MX"/>
-        </w:rPr>
-      </w:pPr>
-    </w:p>
-    <w:p>
-      <w:pPr>
-        <w:pStyle w:val="Prrafodelista"/>
-        <w:rPr>
-          <w:rFonts w:ascii="Arial" w:hAnsi="Arial" w:cs="Arial"/>
-          <w:sz w:val="24"/>
-          <w:szCs w:val="24"/>
-          <w:lang w:val="es-MX"/>
-        </w:rPr>
-      </w:pPr>
-      <w:r>
-        <w:rPr>
-          <w:rFonts w:ascii="Arial" w:hAnsi="Arial" w:cs="Arial"/>
-          <w:sz w:val="24"/>
-          <w:szCs w:val="24"/>
-          <w:lang w:val="es-MX"/>
-        </w:rPr>
-        <w:t>Ya con este paso previo completado, el usuario acciona el botón: “</w:t>
-      </w:r>
-      <w:r>
-        <w:rPr>
-          <w:rFonts w:ascii="Arial" w:hAnsi="Arial" w:cs="Arial"/>
-          <w:b/>
-          <w:sz w:val="24"/>
-          <w:szCs w:val="24"/>
-          <w:lang w:val="es-MX"/>
-        </w:rPr>
-        <w:t>Procesar Archivo Excel</w:t>
-      </w:r>
-      <w:r>
-        <w:rPr>
-          <w:rFonts w:ascii="Arial" w:hAnsi="Arial" w:cs="Arial"/>
-          <w:sz w:val="24"/>
-          <w:szCs w:val="24"/>
-          <w:lang w:val="es-MX"/>
-        </w:rPr>
-        <w:t>” con clic izquierdo.</w:t>
-      </w:r>
-    </w:p>
-    <w:p>
-      <w:pPr>
-        <w:pStyle w:val="Prrafodelista"/>
-        <w:rPr>
-          <w:rFonts w:ascii="Arial" w:hAnsi="Arial" w:cs="Arial"/>
-          <w:sz w:val="24"/>
-          <w:szCs w:val="24"/>
-          <w:lang w:val="es-MX"/>
-        </w:rPr>
-      </w:pPr>
-    </w:p>
-    <w:p>
-      <w:pPr>
-        <w:pStyle w:val="Prrafodelista"/>
-        <w:rPr>
-          <w:rFonts w:ascii="Arial" w:hAnsi="Arial" w:cs="Arial"/>
-          <w:sz w:val="24"/>
-          <w:szCs w:val="24"/>
-          <w:lang w:val="es-MX"/>
-        </w:rPr>
-      </w:pPr>
-      <w:r>
-        <w:rPr>
-          <w:rFonts w:ascii="Arial" w:hAnsi="Arial" w:cs="Arial"/>
-          <w:noProof/>
-          <w:sz w:val="24"/>
-          <w:szCs w:val="24"/>
-          <w:lang w:val="es-MX"/>
-        </w:rPr>
-        <w:lastRenderedPageBreak/>
-        <w:drawing>
-          <wp:inline distT="0" distB="0" distL="0" distR="0" wp14:anchorId="45B94A71" wp14:editId="7E8B171A">
-            <wp:extent cx="4019550" cy="1060450"/>
-            <wp:effectExtent l="0" t="0" r="0" b="6350"/>
-            <wp:docPr id="8" name="Imagen 8"/>
+          <wp:inline distT="0" distB="0" distL="0" distR="0" wp14:anchorId="100ABE01" wp14:editId="0D567818">
+            <wp:extent cx="4006850" cy="1352550"/>
+            <wp:effectExtent l="0" t="0" r="0" b="0"/>
+            <wp:docPr id="5" name="Imagen 5"/>
             <wp:cNvGraphicFramePr>
               <a:graphicFrameLocks xmlns:a="http://schemas.openxmlformats.org/drawingml/2006/main" noChangeAspect="1"/>
             </wp:cNvGraphicFramePr>
@@ -863,6 +706,182 @@
                 <pic:pic xmlns:pic="http://schemas.openxmlformats.org/drawingml/2006/picture">
                   <pic:nvPicPr>
                     <pic:cNvPr id="0" name="Picture 2"/>
+                    <pic:cNvPicPr>
+                      <a:picLocks noChangeAspect="1" noChangeArrowheads="1"/>
+                    </pic:cNvPicPr>
+                  </pic:nvPicPr>
+                  <pic:blipFill>
+                    <a:blip r:embed="rId7">
+                      <a:extLst>
+                        <a:ext uri="{28A0092B-C50C-407E-A947-70E740481C1C}">
+                          <a14:useLocalDpi xmlns:a14="http://schemas.microsoft.com/office/drawing/2010/main" val="0"/>
+                        </a:ext>
+                      </a:extLst>
+                    </a:blip>
+                    <a:srcRect/>
+                    <a:stretch>
+                      <a:fillRect/>
+                    </a:stretch>
+                  </pic:blipFill>
+                  <pic:spPr bwMode="auto">
+                    <a:xfrm>
+                      <a:off x="0" y="0"/>
+                      <a:ext cx="4006850" cy="1352550"/>
+                    </a:xfrm>
+                    <a:prstGeom prst="rect">
+                      <a:avLst/>
+                    </a:prstGeom>
+                    <a:noFill/>
+                    <a:ln>
+                      <a:noFill/>
+                    </a:ln>
+                  </pic:spPr>
+                </pic:pic>
+              </a:graphicData>
+            </a:graphic>
+          </wp:inline>
+        </w:drawing>
+      </w:r>
+    </w:p>
+    <w:p>
+      <w:pPr>
+        <w:rPr>
+          <w:rFonts w:ascii="Arial" w:hAnsi="Arial" w:cs="Arial"/>
+          <w:sz w:val="24"/>
+          <w:szCs w:val="24"/>
+          <w:lang w:val="es-MX"/>
+        </w:rPr>
+      </w:pPr>
+    </w:p>
+    <w:p>
+      <w:pPr>
+        <w:pStyle w:val="Prrafodelista"/>
+        <w:numPr>
+          <w:ilvl w:val="0"/>
+          <w:numId w:val="8"/>
+        </w:numPr>
+        <w:rPr>
+          <w:rFonts w:ascii="Arial" w:hAnsi="Arial" w:cs="Arial"/>
+          <w:sz w:val="24"/>
+          <w:szCs w:val="24"/>
+          <w:lang w:val="es-MX"/>
+        </w:rPr>
+      </w:pPr>
+      <w:r>
+        <w:rPr>
+          <w:rFonts w:ascii="Arial" w:hAnsi="Arial" w:cs="Arial"/>
+          <w:sz w:val="24"/>
+          <w:szCs w:val="24"/>
+          <w:lang w:val="es-MX"/>
+        </w:rPr>
+        <w:t xml:space="preserve">Botón </w:t>
+      </w:r>
+      <w:r>
+        <w:rPr>
+          <w:rFonts w:ascii="Arial" w:hAnsi="Arial" w:cs="Arial"/>
+          <w:b/>
+          <w:sz w:val="24"/>
+          <w:szCs w:val="24"/>
+          <w:lang w:val="es-MX"/>
+        </w:rPr>
+        <w:t xml:space="preserve">Procesar Archivo Excel </w:t>
+      </w:r>
+    </w:p>
+    <w:p>
+      <w:pPr>
+        <w:pStyle w:val="Prrafodelista"/>
+        <w:rPr>
+          <w:rFonts w:ascii="Arial" w:hAnsi="Arial" w:cs="Arial"/>
+          <w:sz w:val="24"/>
+          <w:szCs w:val="24"/>
+          <w:lang w:val="es-MX"/>
+        </w:rPr>
+      </w:pPr>
+      <w:bookmarkStart w:id="0" w:name="_GoBack"/>
+      <w:bookmarkEnd w:id="0"/>
+    </w:p>
+    <w:p>
+      <w:pPr>
+        <w:pStyle w:val="Prrafodelista"/>
+        <w:rPr>
+          <w:rFonts w:ascii="Arial" w:hAnsi="Arial" w:cs="Arial"/>
+          <w:sz w:val="24"/>
+          <w:szCs w:val="24"/>
+          <w:lang w:val="es-MX"/>
+        </w:rPr>
+      </w:pPr>
+      <w:r>
+        <w:rPr>
+          <w:rFonts w:ascii="Arial" w:hAnsi="Arial" w:cs="Arial"/>
+          <w:sz w:val="24"/>
+          <w:szCs w:val="24"/>
+          <w:lang w:val="es-MX"/>
+        </w:rPr>
+        <w:t>Ya con este paso previo completado, el usuario acciona el botón: “</w:t>
+      </w:r>
+      <w:r>
+        <w:rPr>
+          <w:rFonts w:ascii="Arial" w:hAnsi="Arial" w:cs="Arial"/>
+          <w:b/>
+          <w:sz w:val="24"/>
+          <w:szCs w:val="24"/>
+          <w:lang w:val="es-MX"/>
+        </w:rPr>
+        <w:t>Procesar Archivo Excel</w:t>
+      </w:r>
+      <w:r>
+        <w:rPr>
+          <w:rFonts w:ascii="Arial" w:hAnsi="Arial" w:cs="Arial"/>
+          <w:sz w:val="24"/>
+          <w:szCs w:val="24"/>
+          <w:lang w:val="es-MX"/>
+        </w:rPr>
+        <w:t>” con clic izquierdo.</w:t>
+      </w:r>
+    </w:p>
+    <w:p>
+      <w:pPr>
+        <w:pStyle w:val="Prrafodelista"/>
+        <w:rPr>
+          <w:rFonts w:ascii="Arial" w:hAnsi="Arial" w:cs="Arial"/>
+          <w:sz w:val="24"/>
+          <w:szCs w:val="24"/>
+          <w:lang w:val="es-MX"/>
+        </w:rPr>
+      </w:pPr>
+    </w:p>
+    <w:p>
+      <w:pPr>
+        <w:pStyle w:val="Prrafodelista"/>
+        <w:rPr>
+          <w:rFonts w:ascii="Arial" w:hAnsi="Arial" w:cs="Arial"/>
+          <w:sz w:val="24"/>
+          <w:szCs w:val="24"/>
+          <w:lang w:val="es-MX"/>
+        </w:rPr>
+      </w:pPr>
+      <w:r>
+        <w:rPr>
+          <w:rFonts w:ascii="Arial" w:hAnsi="Arial" w:cs="Arial"/>
+          <w:noProof/>
+          <w:sz w:val="24"/>
+          <w:szCs w:val="24"/>
+          <w:lang w:val="es-MX"/>
+        </w:rPr>
+        <w:lastRenderedPageBreak/>
+        <w:drawing>
+          <wp:inline distT="0" distB="0" distL="0" distR="0" wp14:anchorId="4E98A712" wp14:editId="64402A60">
+            <wp:extent cx="4006850" cy="1352550"/>
+            <wp:effectExtent l="0" t="0" r="0" b="0"/>
+            <wp:docPr id="3" name="Imagen 3"/>
+            <wp:cNvGraphicFramePr>
+              <a:graphicFrameLocks xmlns:a="http://schemas.openxmlformats.org/drawingml/2006/main" noChangeAspect="1"/>
+            </wp:cNvGraphicFramePr>
+            <a:graphic xmlns:a="http://schemas.openxmlformats.org/drawingml/2006/main">
+              <a:graphicData uri="http://schemas.openxmlformats.org/drawingml/2006/picture">
+                <pic:pic xmlns:pic="http://schemas.openxmlformats.org/drawingml/2006/picture">
+                  <pic:nvPicPr>
+                    <pic:cNvPr id="0" name="Picture 1"/>
                     <pic:cNvPicPr>
                       <a:picLocks noChangeAspect="1" noChangeArrowheads="1"/>
                     </pic:cNvPicPr>
@@ -883,7 +902,7 @@
                   <pic:spPr bwMode="auto">
                     <a:xfrm>
                       <a:off x="0" y="0"/>
-                      <a:ext cx="4019550" cy="1060450"/>
+                      <a:ext cx="4006850" cy="1352550"/>
                     </a:xfrm>
                     <a:prstGeom prst="rect">
                       <a:avLst/>
@@ -1260,7 +1279,17 @@
           <w:szCs w:val="24"/>
           <w:lang w:val="es-MX"/>
         </w:rPr>
-        <w:t>, el usuario comprueba y hace las respectivas correcciones</w:t>
+        <w:t xml:space="preserve">, el usuario </w:t>
+      </w:r>
+      <w:r>
+        <w:rPr>
+          <w:rFonts w:ascii="Arial" w:hAnsi="Arial" w:cs="Arial"/>
+          <w:sz w:val="24"/>
+          <w:szCs w:val="24"/>
+          <w:lang w:val="es-MX"/>
+        </w:rPr>
+        <w:lastRenderedPageBreak/>
+        <w:t>comprueba y hace las respectivas correcciones</w:t>
       </w:r>
       <w:r>
         <w:rPr>
@@ -1309,7 +1338,6 @@
           <w:szCs w:val="24"/>
           <w:lang w:val="es-MX"/>
         </w:rPr>
-        <w:lastRenderedPageBreak/>
         <w:t xml:space="preserve">De lo contrario, si el usuario está seguro de que el listado fue copiado de manera correcta, presiona clic izquierdo sobre el botón </w:t>
       </w:r>
       <w:r>
@@ -2712,8 +2740,6 @@
           <w:lang w:val="es-MX"/>
         </w:rPr>
       </w:pPr>
-      <w:bookmarkStart w:id="0" w:name="_GoBack"/>
-      <w:bookmarkEnd w:id="0"/>
     </w:p>
     <w:p>
       <w:pPr>

</xml_diff>

<commit_message>
actualización en el manual de usuario con el nuevo botón del avance de viernes a sábado
</commit_message>
<xml_diff>
--- a/Manual de usuario - v2.docx
+++ b/Manual de usuario - v2.docx
@@ -687,17 +687,13 @@
       </w:pPr>
       <w:r>
         <w:rPr>
-          <w:rFonts w:ascii="Arial" w:hAnsi="Arial" w:cs="Arial"/>
           <w:noProof/>
-          <w:sz w:val="24"/>
-          <w:szCs w:val="24"/>
-          <w:lang w:val="es-MX"/>
         </w:rPr>
         <w:drawing>
-          <wp:inline distT="0" distB="0" distL="0" distR="0" wp14:anchorId="100ABE01" wp14:editId="0D567818">
-            <wp:extent cx="4006850" cy="1352550"/>
-            <wp:effectExtent l="0" t="0" r="0" b="0"/>
-            <wp:docPr id="5" name="Imagen 5"/>
+          <wp:inline distT="0" distB="0" distL="0" distR="0" wp14:anchorId="65375023" wp14:editId="160A481A">
+            <wp:extent cx="4010025" cy="2209800"/>
+            <wp:effectExtent l="0" t="0" r="9525" b="0"/>
+            <wp:docPr id="7" name="Imagen 7"/>
             <wp:cNvGraphicFramePr>
               <a:graphicFrameLocks xmlns:a="http://schemas.openxmlformats.org/drawingml/2006/main" noChangeAspect="1"/>
             </wp:cNvGraphicFramePr>
@@ -705,36 +701,23 @@
               <a:graphicData uri="http://schemas.openxmlformats.org/drawingml/2006/picture">
                 <pic:pic xmlns:pic="http://schemas.openxmlformats.org/drawingml/2006/picture">
                   <pic:nvPicPr>
-                    <pic:cNvPr id="0" name="Picture 2"/>
-                    <pic:cNvPicPr>
-                      <a:picLocks noChangeAspect="1" noChangeArrowheads="1"/>
-                    </pic:cNvPicPr>
+                    <pic:cNvPr id="1" name=""/>
+                    <pic:cNvPicPr/>
                   </pic:nvPicPr>
                   <pic:blipFill>
-                    <a:blip r:embed="rId7">
-                      <a:extLst>
-                        <a:ext uri="{28A0092B-C50C-407E-A947-70E740481C1C}">
-                          <a14:useLocalDpi xmlns:a14="http://schemas.microsoft.com/office/drawing/2010/main" val="0"/>
-                        </a:ext>
-                      </a:extLst>
-                    </a:blip>
-                    <a:srcRect/>
+                    <a:blip r:embed="rId7"/>
                     <a:stretch>
                       <a:fillRect/>
                     </a:stretch>
                   </pic:blipFill>
-                  <pic:spPr bwMode="auto">
+                  <pic:spPr>
                     <a:xfrm>
                       <a:off x="0" y="0"/>
-                      <a:ext cx="4006850" cy="1352550"/>
+                      <a:ext cx="4010025" cy="2209800"/>
                     </a:xfrm>
                     <a:prstGeom prst="rect">
                       <a:avLst/>
                     </a:prstGeom>
-                    <a:noFill/>
-                    <a:ln>
-                      <a:noFill/>
-                    </a:ln>
                   </pic:spPr>
                 </pic:pic>
               </a:graphicData>
@@ -786,37 +769,77 @@
         </w:rPr>
         <w:t xml:space="preserve">Procesar Archivo Excel </w:t>
       </w:r>
-    </w:p>
-    <w:p>
-      <w:pPr>
-        <w:pStyle w:val="Prrafodelista"/>
-        <w:rPr>
-          <w:rFonts w:ascii="Arial" w:hAnsi="Arial" w:cs="Arial"/>
-          <w:sz w:val="24"/>
-          <w:szCs w:val="24"/>
-          <w:lang w:val="es-MX"/>
-        </w:rPr>
-      </w:pPr>
-      <w:bookmarkStart w:id="0" w:name="_GoBack"/>
-      <w:bookmarkEnd w:id="0"/>
-    </w:p>
-    <w:p>
-      <w:pPr>
-        <w:pStyle w:val="Prrafodelista"/>
-        <w:rPr>
-          <w:rFonts w:ascii="Arial" w:hAnsi="Arial" w:cs="Arial"/>
-          <w:sz w:val="24"/>
-          <w:szCs w:val="24"/>
-          <w:lang w:val="es-MX"/>
-        </w:rPr>
-      </w:pPr>
-      <w:r>
-        <w:rPr>
-          <w:rFonts w:ascii="Arial" w:hAnsi="Arial" w:cs="Arial"/>
-          <w:sz w:val="24"/>
-          <w:szCs w:val="24"/>
-          <w:lang w:val="es-MX"/>
-        </w:rPr>
+      <w:r>
+        <w:rPr>
+          <w:rFonts w:ascii="Arial" w:hAnsi="Arial" w:cs="Arial"/>
+          <w:sz w:val="24"/>
+          <w:szCs w:val="24"/>
+          <w:lang w:val="es-MX"/>
+        </w:rPr>
+        <w:t xml:space="preserve">o </w:t>
+      </w:r>
+      <w:r>
+        <w:rPr>
+          <w:rFonts w:ascii="Arial" w:hAnsi="Arial" w:cs="Arial"/>
+          <w:b/>
+          <w:sz w:val="24"/>
+          <w:szCs w:val="24"/>
+          <w:lang w:val="es-MX"/>
+        </w:rPr>
+        <w:t>Procesar Archivo Excel (</w:t>
+      </w:r>
+      <w:proofErr w:type="gramStart"/>
+      <w:r>
+        <w:rPr>
+          <w:rFonts w:ascii="Arial" w:hAnsi="Arial" w:cs="Arial"/>
+          <w:b/>
+          <w:sz w:val="24"/>
+          <w:szCs w:val="24"/>
+          <w:lang w:val="es-MX"/>
+        </w:rPr>
+        <w:t>Viernes</w:t>
+      </w:r>
+      <w:proofErr w:type="gramEnd"/>
+      <w:r>
+        <w:rPr>
+          <w:rFonts w:ascii="Arial" w:hAnsi="Arial" w:cs="Arial"/>
+          <w:b/>
+          <w:sz w:val="24"/>
+          <w:szCs w:val="24"/>
+          <w:lang w:val="es-MX"/>
+        </w:rPr>
+        <w:t>-Sábado)</w:t>
+      </w:r>
+    </w:p>
+    <w:p>
+      <w:pPr>
+        <w:pStyle w:val="Prrafodelista"/>
+        <w:rPr>
+          <w:rFonts w:ascii="Arial" w:hAnsi="Arial" w:cs="Arial"/>
+          <w:sz w:val="24"/>
+          <w:szCs w:val="24"/>
+          <w:lang w:val="es-MX"/>
+        </w:rPr>
+      </w:pPr>
+    </w:p>
+    <w:p>
+      <w:pPr>
+        <w:pStyle w:val="Prrafodelista"/>
+        <w:rPr>
+          <w:rFonts w:ascii="Arial" w:hAnsi="Arial" w:cs="Arial"/>
+          <w:sz w:val="24"/>
+          <w:szCs w:val="24"/>
+          <w:lang w:val="es-MX"/>
+        </w:rPr>
+      </w:pPr>
+      <w:r>
+        <w:rPr>
+          <w:rFonts w:ascii="Arial" w:hAnsi="Arial" w:cs="Arial"/>
+          <w:sz w:val="24"/>
+          <w:szCs w:val="24"/>
+          <w:lang w:val="es-MX"/>
+        </w:rPr>
+        <w:lastRenderedPageBreak/>
         <w:t>Ya con este paso previo completado, el usuario acciona el botón: “</w:t>
       </w:r>
       <w:r>
@@ -836,8 +859,69 @@
           <w:szCs w:val="24"/>
           <w:lang w:val="es-MX"/>
         </w:rPr>
-        <w:t>” con clic izquierdo.</w:t>
-      </w:r>
+        <w:t>” con clic izquierdo</w:t>
+      </w:r>
+      <w:r>
+        <w:rPr>
+          <w:rFonts w:ascii="Arial" w:hAnsi="Arial" w:cs="Arial"/>
+          <w:sz w:val="24"/>
+          <w:szCs w:val="24"/>
+          <w:lang w:val="es-MX"/>
+        </w:rPr>
+        <w:t>, o en el caso de que en el día en el que se esté haciendo la programación, sea viernes, el usuario debe accionar el botón “</w:t>
+      </w:r>
+      <w:r>
+        <w:rPr>
+          <w:rFonts w:ascii="Arial" w:hAnsi="Arial" w:cs="Arial"/>
+          <w:b/>
+          <w:sz w:val="24"/>
+          <w:szCs w:val="24"/>
+          <w:lang w:val="es-MX"/>
+        </w:rPr>
+        <w:t>Procesar Archivo Excel (</w:t>
+      </w:r>
+      <w:proofErr w:type="gramStart"/>
+      <w:r>
+        <w:rPr>
+          <w:rFonts w:ascii="Arial" w:hAnsi="Arial" w:cs="Arial"/>
+          <w:b/>
+          <w:sz w:val="24"/>
+          <w:szCs w:val="24"/>
+          <w:lang w:val="es-MX"/>
+        </w:rPr>
+        <w:t>Viernes</w:t>
+      </w:r>
+      <w:proofErr w:type="gramEnd"/>
+      <w:r>
+        <w:rPr>
+          <w:rFonts w:ascii="Arial" w:hAnsi="Arial" w:cs="Arial"/>
+          <w:b/>
+          <w:sz w:val="24"/>
+          <w:szCs w:val="24"/>
+          <w:lang w:val="es-MX"/>
+        </w:rPr>
+        <w:t>-Sábado)</w:t>
+      </w:r>
+      <w:r>
+        <w:rPr>
+          <w:rFonts w:ascii="Arial" w:hAnsi="Arial" w:cs="Arial"/>
+          <w:sz w:val="24"/>
+          <w:szCs w:val="24"/>
+          <w:lang w:val="es-MX"/>
+        </w:rPr>
+        <w:t>”</w:t>
+      </w:r>
+    </w:p>
+    <w:p>
+      <w:pPr>
+        <w:rPr>
+          <w:rFonts w:ascii="Arial" w:hAnsi="Arial" w:cs="Arial"/>
+          <w:b/>
+          <w:sz w:val="24"/>
+          <w:szCs w:val="24"/>
+          <w:lang w:val="es-MX"/>
+        </w:rPr>
+      </w:pPr>
     </w:p>
     <w:p>
       <w:pPr>
@@ -868,12 +952,11 @@
           <w:szCs w:val="24"/>
           <w:lang w:val="es-MX"/>
         </w:rPr>
-        <w:lastRenderedPageBreak/>
         <w:drawing>
-          <wp:inline distT="0" distB="0" distL="0" distR="0" wp14:anchorId="4E98A712" wp14:editId="64402A60">
-            <wp:extent cx="4006850" cy="1352550"/>
+          <wp:inline distT="0" distB="0" distL="0" distR="0" wp14:anchorId="47F373A1" wp14:editId="179A4A1E">
+            <wp:extent cx="4006850" cy="2209800"/>
             <wp:effectExtent l="0" t="0" r="0" b="0"/>
-            <wp:docPr id="3" name="Imagen 3"/>
+            <wp:docPr id="8" name="Imagen 8"/>
             <wp:cNvGraphicFramePr>
               <a:graphicFrameLocks xmlns:a="http://schemas.openxmlformats.org/drawingml/2006/main" noChangeAspect="1"/>
             </wp:cNvGraphicFramePr>
@@ -902,7 +985,7 @@
                   <pic:spPr bwMode="auto">
                     <a:xfrm>
                       <a:off x="0" y="0"/>
-                      <a:ext cx="4006850" cy="1352550"/>
+                      <a:ext cx="4006850" cy="2209800"/>
                     </a:xfrm>
                     <a:prstGeom prst="rect">
                       <a:avLst/>
@@ -999,10 +1082,10 @@
           <w:lang w:val="es-MX"/>
         </w:rPr>
         <w:drawing>
-          <wp:inline distT="0" distB="0" distL="0" distR="0" wp14:anchorId="06EE791E" wp14:editId="500B0647">
-            <wp:extent cx="5600700" cy="2336800"/>
-            <wp:effectExtent l="0" t="0" r="0" b="6350"/>
-            <wp:docPr id="9" name="Imagen 9"/>
+          <wp:inline distT="0" distB="0" distL="0" distR="0" wp14:anchorId="7395C4D0" wp14:editId="142E4B06">
+            <wp:extent cx="5613400" cy="2374900"/>
+            <wp:effectExtent l="0" t="0" r="6350" b="6350"/>
+            <wp:docPr id="14" name="Imagen 14"/>
             <wp:cNvGraphicFramePr>
               <a:graphicFrameLocks xmlns:a="http://schemas.openxmlformats.org/drawingml/2006/main" noChangeAspect="1"/>
             </wp:cNvGraphicFramePr>
@@ -1010,7 +1093,7 @@
               <a:graphicData uri="http://schemas.openxmlformats.org/drawingml/2006/picture">
                 <pic:pic xmlns:pic="http://schemas.openxmlformats.org/drawingml/2006/picture">
                   <pic:nvPicPr>
-                    <pic:cNvPr id="0" name="Picture 3"/>
+                    <pic:cNvPr id="0" name="Picture 2"/>
                     <pic:cNvPicPr>
                       <a:picLocks noChangeAspect="1" noChangeArrowheads="1"/>
                     </pic:cNvPicPr>
@@ -1031,7 +1114,7 @@
                   <pic:spPr bwMode="auto">
                     <a:xfrm>
                       <a:off x="0" y="0"/>
-                      <a:ext cx="5600700" cy="2336800"/>
+                      <a:ext cx="5613400" cy="2374900"/>
                     </a:xfrm>
                     <a:prstGeom prst="rect">
                       <a:avLst/>
@@ -1168,6 +1251,7 @@
         <w:rPr>
           <w:noProof/>
         </w:rPr>
+        <w:lastRenderedPageBreak/>
         <w:drawing>
           <wp:inline distT="0" distB="0" distL="0" distR="0" wp14:anchorId="4C3DAC3F" wp14:editId="7505BFC1">
             <wp:extent cx="3914775" cy="1514475"/>
@@ -1279,17 +1363,7 @@
           <w:szCs w:val="24"/>
           <w:lang w:val="es-MX"/>
         </w:rPr>
-        <w:t xml:space="preserve">, el usuario </w:t>
-      </w:r>
-      <w:r>
-        <w:rPr>
-          <w:rFonts w:ascii="Arial" w:hAnsi="Arial" w:cs="Arial"/>
-          <w:sz w:val="24"/>
-          <w:szCs w:val="24"/>
-          <w:lang w:val="es-MX"/>
-        </w:rPr>
-        <w:lastRenderedPageBreak/>
-        <w:t>comprueba y hace las respectivas correcciones</w:t>
+        <w:t>, el usuario comprueba y hace las respectivas correcciones</w:t>
       </w:r>
       <w:r>
         <w:rPr>
@@ -1495,10 +1569,10 @@
           <w:lang w:val="es-MX"/>
         </w:rPr>
         <w:drawing>
-          <wp:inline distT="0" distB="0" distL="0" distR="0" wp14:anchorId="5343B75F" wp14:editId="090DCE72">
-            <wp:extent cx="5613400" cy="2368550"/>
-            <wp:effectExtent l="0" t="0" r="6350" b="0"/>
-            <wp:docPr id="11" name="Imagen 11"/>
+          <wp:inline distT="0" distB="0" distL="0" distR="0" wp14:anchorId="21C8DD92" wp14:editId="46A6BD9D">
+            <wp:extent cx="5607050" cy="2374900"/>
+            <wp:effectExtent l="0" t="0" r="0" b="6350"/>
+            <wp:docPr id="17" name="Imagen 17"/>
             <wp:cNvGraphicFramePr>
               <a:graphicFrameLocks xmlns:a="http://schemas.openxmlformats.org/drawingml/2006/main" noChangeAspect="1"/>
             </wp:cNvGraphicFramePr>
@@ -1506,7 +1580,7 @@
               <a:graphicData uri="http://schemas.openxmlformats.org/drawingml/2006/picture">
                 <pic:pic xmlns:pic="http://schemas.openxmlformats.org/drawingml/2006/picture">
                   <pic:nvPicPr>
-                    <pic:cNvPr id="0" name="Picture 4"/>
+                    <pic:cNvPr id="0" name="Picture 3"/>
                     <pic:cNvPicPr>
                       <a:picLocks noChangeAspect="1" noChangeArrowheads="1"/>
                     </pic:cNvPicPr>
@@ -1527,7 +1601,7 @@
                   <pic:spPr bwMode="auto">
                     <a:xfrm>
                       <a:off x="0" y="0"/>
-                      <a:ext cx="5613400" cy="2368550"/>
+                      <a:ext cx="5607050" cy="2374900"/>
                     </a:xfrm>
                     <a:prstGeom prst="rect">
                       <a:avLst/>
@@ -1671,7 +1745,6 @@
           <w:szCs w:val="24"/>
           <w:lang w:val="es-MX"/>
         </w:rPr>
-        <w:lastRenderedPageBreak/>
         <w:drawing>
           <wp:inline distT="0" distB="0" distL="0" distR="0" wp14:anchorId="3D63B5D9" wp14:editId="0C1E1F2E">
             <wp:extent cx="3924300" cy="4489450"/>
@@ -2578,6 +2651,219 @@
         </w:rPr>
         <w:t>, como se pude visualizar, el programa le asigna este valor de forma automática.</w:t>
       </w:r>
+    </w:p>
+    <w:p>
+      <w:pPr>
+        <w:pStyle w:val="Prrafodelista"/>
+        <w:rPr>
+          <w:rFonts w:ascii="Arial" w:hAnsi="Arial" w:cs="Arial"/>
+          <w:sz w:val="24"/>
+          <w:szCs w:val="24"/>
+          <w:lang w:val="es-MX"/>
+        </w:rPr>
+      </w:pPr>
+    </w:p>
+    <w:p>
+      <w:pPr>
+        <w:pStyle w:val="Prrafodelista"/>
+        <w:rPr>
+          <w:rFonts w:ascii="Arial" w:hAnsi="Arial" w:cs="Arial"/>
+          <w:sz w:val="24"/>
+          <w:szCs w:val="24"/>
+          <w:lang w:val="es-MX"/>
+        </w:rPr>
+      </w:pPr>
+    </w:p>
+    <w:p>
+      <w:pPr>
+        <w:pStyle w:val="Prrafodelista"/>
+        <w:rPr>
+          <w:rFonts w:ascii="Arial" w:hAnsi="Arial" w:cs="Arial"/>
+          <w:sz w:val="24"/>
+          <w:szCs w:val="24"/>
+          <w:lang w:val="es-MX"/>
+        </w:rPr>
+      </w:pPr>
+    </w:p>
+    <w:p>
+      <w:pPr>
+        <w:pStyle w:val="Prrafodelista"/>
+        <w:rPr>
+          <w:rFonts w:ascii="Arial" w:hAnsi="Arial" w:cs="Arial"/>
+          <w:sz w:val="24"/>
+          <w:szCs w:val="24"/>
+          <w:lang w:val="es-MX"/>
+        </w:rPr>
+      </w:pPr>
+      <w:r>
+        <w:rPr>
+          <w:rFonts w:ascii="Arial" w:hAnsi="Arial" w:cs="Arial"/>
+          <w:sz w:val="24"/>
+          <w:szCs w:val="24"/>
+          <w:lang w:val="es-MX"/>
+        </w:rPr>
+        <w:t>- El botón “</w:t>
+      </w:r>
+      <w:r>
+        <w:rPr>
+          <w:rFonts w:ascii="Arial" w:hAnsi="Arial" w:cs="Arial"/>
+          <w:b/>
+          <w:sz w:val="24"/>
+          <w:szCs w:val="24"/>
+          <w:lang w:val="es-MX"/>
+        </w:rPr>
+        <w:t>Procesar Archivo Excel (</w:t>
+      </w:r>
+      <w:proofErr w:type="gramStart"/>
+      <w:r>
+        <w:rPr>
+          <w:rFonts w:ascii="Arial" w:hAnsi="Arial" w:cs="Arial"/>
+          <w:b/>
+          <w:sz w:val="24"/>
+          <w:szCs w:val="24"/>
+          <w:lang w:val="es-MX"/>
+        </w:rPr>
+        <w:t>Viernes</w:t>
+      </w:r>
+      <w:proofErr w:type="gramEnd"/>
+      <w:r>
+        <w:rPr>
+          <w:rFonts w:ascii="Arial" w:hAnsi="Arial" w:cs="Arial"/>
+          <w:b/>
+          <w:sz w:val="24"/>
+          <w:szCs w:val="24"/>
+          <w:lang w:val="es-MX"/>
+        </w:rPr>
+        <w:t>-Sábado)</w:t>
+      </w:r>
+      <w:r>
+        <w:rPr>
+          <w:rFonts w:ascii="Arial" w:hAnsi="Arial" w:cs="Arial"/>
+          <w:sz w:val="24"/>
+          <w:szCs w:val="24"/>
+          <w:lang w:val="es-MX"/>
+        </w:rPr>
+        <w:t>”, cumple casi la misma funcionalidad exacta del botón “</w:t>
+      </w:r>
+      <w:r>
+        <w:rPr>
+          <w:rFonts w:ascii="Arial" w:hAnsi="Arial" w:cs="Arial"/>
+          <w:b/>
+          <w:sz w:val="24"/>
+          <w:szCs w:val="24"/>
+          <w:lang w:val="es-MX"/>
+        </w:rPr>
+        <w:t>Procesar Archivo Exce</w:t>
+      </w:r>
+      <w:r>
+        <w:rPr>
+          <w:rFonts w:ascii="Arial" w:hAnsi="Arial" w:cs="Arial"/>
+          <w:b/>
+          <w:sz w:val="24"/>
+          <w:szCs w:val="24"/>
+          <w:lang w:val="es-MX"/>
+        </w:rPr>
+        <w:t>l</w:t>
+      </w:r>
+      <w:r>
+        <w:rPr>
+          <w:rFonts w:ascii="Arial" w:hAnsi="Arial" w:cs="Arial"/>
+          <w:sz w:val="24"/>
+          <w:szCs w:val="24"/>
+          <w:lang w:val="es-MX"/>
+        </w:rPr>
+        <w:t xml:space="preserve">”, solo que es de uso exclusivo para la programación de los Viernes y Sábado, este botón deja intacta la columna de horas y filtra las expertas que </w:t>
+      </w:r>
+      <w:r>
+        <w:rPr>
+          <w:rFonts w:ascii="Arial" w:hAnsi="Arial" w:cs="Arial"/>
+          <w:b/>
+          <w:sz w:val="24"/>
+          <w:szCs w:val="24"/>
+          <w:lang w:val="es-MX"/>
+        </w:rPr>
+        <w:t xml:space="preserve">NO </w:t>
+      </w:r>
+      <w:r>
+        <w:rPr>
+          <w:rFonts w:ascii="Arial" w:hAnsi="Arial" w:cs="Arial"/>
+          <w:sz w:val="24"/>
+          <w:szCs w:val="24"/>
+          <w:lang w:val="es-MX"/>
+        </w:rPr>
+        <w:t>tienen servicio, cuyas horas son de 120, 235 y 240 horas.</w:t>
+      </w:r>
+    </w:p>
+    <w:p>
+      <w:pPr>
+        <w:pStyle w:val="Prrafodelista"/>
+        <w:rPr>
+          <w:rFonts w:ascii="Arial" w:hAnsi="Arial" w:cs="Arial"/>
+          <w:sz w:val="24"/>
+          <w:szCs w:val="24"/>
+          <w:lang w:val="es-MX"/>
+        </w:rPr>
+      </w:pPr>
+      <w:r>
+        <w:rPr>
+          <w:rFonts w:ascii="Arial" w:hAnsi="Arial" w:cs="Arial"/>
+          <w:noProof/>
+          <w:sz w:val="24"/>
+          <w:szCs w:val="24"/>
+          <w:lang w:val="es-MX"/>
+        </w:rPr>
+        <w:lastRenderedPageBreak/>
+        <w:drawing>
+          <wp:inline distT="0" distB="0" distL="0" distR="0" wp14:anchorId="0C2F8004" wp14:editId="66D0558B">
+            <wp:extent cx="5605145" cy="3152775"/>
+            <wp:effectExtent l="0" t="0" r="0" b="9525"/>
+            <wp:docPr id="18" name="Imagen 18"/>
+            <wp:cNvGraphicFramePr>
+              <a:graphicFrameLocks xmlns:a="http://schemas.openxmlformats.org/drawingml/2006/main" noChangeAspect="1"/>
+            </wp:cNvGraphicFramePr>
+            <a:graphic xmlns:a="http://schemas.openxmlformats.org/drawingml/2006/main">
+              <a:graphicData uri="http://schemas.openxmlformats.org/drawingml/2006/picture">
+                <pic:pic xmlns:pic="http://schemas.openxmlformats.org/drawingml/2006/picture">
+                  <pic:nvPicPr>
+                    <pic:cNvPr id="0" name="Picture 4"/>
+                    <pic:cNvPicPr>
+                      <a:picLocks noChangeAspect="1" noChangeArrowheads="1"/>
+                    </pic:cNvPicPr>
+                  </pic:nvPicPr>
+                  <pic:blipFill>
+                    <a:blip r:embed="rId17" cstate="print">
+                      <a:extLst>
+                        <a:ext uri="{28A0092B-C50C-407E-A947-70E740481C1C}">
+                          <a14:useLocalDpi xmlns:a14="http://schemas.microsoft.com/office/drawing/2010/main" val="0"/>
+                        </a:ext>
+                      </a:extLst>
+                    </a:blip>
+                    <a:srcRect/>
+                    <a:stretch>
+                      <a:fillRect/>
+                    </a:stretch>
+                  </pic:blipFill>
+                  <pic:spPr bwMode="auto">
+                    <a:xfrm>
+                      <a:off x="0" y="0"/>
+                      <a:ext cx="5605145" cy="3152775"/>
+                    </a:xfrm>
+                    <a:prstGeom prst="rect">
+                      <a:avLst/>
+                    </a:prstGeom>
+                    <a:noFill/>
+                    <a:ln>
+                      <a:noFill/>
+                    </a:ln>
+                  </pic:spPr>
+                </pic:pic>
+              </a:graphicData>
+            </a:graphic>
+          </wp:inline>
+        </w:drawing>
+      </w:r>
+      <w:bookmarkStart w:id="0" w:name="_GoBack"/>
+      <w:bookmarkEnd w:id="0"/>
     </w:p>
     <w:p>
       <w:pPr>

</xml_diff>